<commit_message>
mclaughlin with fca comparison
</commit_message>
<xml_diff>
--- a/Taller1_08_scortes_r.garcia11_nm.hernandez10.docx
+++ b/Taller1_08_scortes_r.garcia11_nm.hernandez10.docx
@@ -6605,18 +6605,7 @@
           <w:szCs w:val="24"/>
           <w:lang w:val="es-CO"/>
         </w:rPr>
-        <w:t>, con el menor error siendo de J</w:t>
-      </w:r>
-      <w:bookmarkStart w:id="0" w:name="_GoBack"/>
-      <w:bookmarkEnd w:id="0"/>
-      <w:r>
-        <w:rPr>
-          <w:rFonts w:ascii="Times New Roman" w:eastAsia="Times New Roman" w:hAnsi="Times New Roman" w:cs="Times New Roman"/>
-          <w:sz w:val="24"/>
-          <w:szCs w:val="24"/>
-          <w:lang w:val="es-CO"/>
-        </w:rPr>
-        <w:t>accard</w:t>
+        <w:t>, con el menor error siendo de Jaccard</w:t>
       </w:r>
       <w:r>
         <w:rPr>
@@ -7040,8 +7029,27 @@
           <w:rFonts w:ascii="Times New Roman" w:eastAsia="Times New Roman" w:hAnsi="Times New Roman" w:cs="Times New Roman"/>
           <w:sz w:val="24"/>
           <w:szCs w:val="24"/>
-        </w:rPr>
-      </w:pPr>
+          <w:lang w:val="es-CO"/>
+        </w:rPr>
+      </w:pPr>
+      <w:r>
+        <w:rPr>
+          <w:rFonts w:ascii="Times New Roman" w:eastAsia="Times New Roman" w:hAnsi="Times New Roman" w:cs="Times New Roman"/>
+          <w:sz w:val="24"/>
+          <w:szCs w:val="24"/>
+          <w:lang w:val="es-CO"/>
+        </w:rPr>
+        <w:t>La f</w:t>
+      </w:r>
+      <w:r>
+        <w:rPr>
+          <w:rFonts w:ascii="Times New Roman" w:eastAsia="Times New Roman" w:hAnsi="Times New Roman" w:cs="Times New Roman"/>
+          <w:sz w:val="24"/>
+          <w:szCs w:val="24"/>
+          <w:lang w:val="es-CO"/>
+        </w:rPr>
+        <w:t xml:space="preserve">órmula de </w:t>
+      </w:r>
       <w:proofErr w:type="spellStart"/>
       <w:r>
         <w:rPr>
@@ -7050,7 +7058,7 @@
           <w:szCs w:val="24"/>
           <w:lang w:val="es-CO"/>
         </w:rPr>
-        <w:t>zdgzdffg</w:t>
+        <w:t>McLaughlin</w:t>
       </w:r>
       <w:proofErr w:type="spellEnd"/>
       <w:r>
@@ -7058,9 +7066,21 @@
           <w:rFonts w:ascii="Times New Roman" w:eastAsia="Times New Roman" w:hAnsi="Times New Roman" w:cs="Times New Roman"/>
           <w:sz w:val="24"/>
           <w:szCs w:val="24"/>
-        </w:rPr>
-        <w:t> </w:t>
-      </w:r>
+          <w:lang w:val="es-CO"/>
+        </w:rPr>
+        <w:t xml:space="preserve"> </w:t>
+      </w:r>
+      <w:r>
+        <w:rPr>
+          <w:rFonts w:ascii="Times New Roman" w:eastAsia="Times New Roman" w:hAnsi="Times New Roman" w:cs="Times New Roman"/>
+          <w:sz w:val="24"/>
+          <w:szCs w:val="24"/>
+          <w:lang w:val="es-CO"/>
+        </w:rPr>
+        <w:t>fue implementada de la misma manera en que se implementó Jaccard</w:t>
+      </w:r>
+      <w:bookmarkStart w:id="0" w:name="_GoBack"/>
+      <w:bookmarkEnd w:id="0"/>
     </w:p>
     <w:p>
       <w:pPr>
@@ -7072,13 +7092,15 @@
           <w:rFonts w:ascii="Segoe UI" w:eastAsia="Times New Roman" w:hAnsi="Segoe UI" w:cs="Segoe UI"/>
           <w:sz w:val="18"/>
           <w:szCs w:val="18"/>
-        </w:rPr>
-      </w:pPr>
-      <w:r>
-        <w:rPr>
-          <w:rFonts w:ascii="Times New Roman" w:eastAsia="Times New Roman" w:hAnsi="Times New Roman" w:cs="Times New Roman"/>
-          <w:sz w:val="24"/>
-          <w:szCs w:val="24"/>
+          <w:lang w:val="es-CO"/>
+        </w:rPr>
+      </w:pPr>
+      <w:r>
+        <w:rPr>
+          <w:rFonts w:ascii="Times New Roman" w:eastAsia="Times New Roman" w:hAnsi="Times New Roman" w:cs="Times New Roman"/>
+          <w:sz w:val="24"/>
+          <w:szCs w:val="24"/>
+          <w:lang w:val="es-CO"/>
         </w:rPr>
         <w:t> </w:t>
       </w:r>
@@ -7093,13 +7115,15 @@
           <w:rFonts w:ascii="Segoe UI" w:eastAsia="Times New Roman" w:hAnsi="Segoe UI" w:cs="Segoe UI"/>
           <w:sz w:val="18"/>
           <w:szCs w:val="18"/>
-        </w:rPr>
-      </w:pPr>
-      <w:r>
-        <w:rPr>
-          <w:rFonts w:ascii="Times New Roman" w:eastAsia="Times New Roman" w:hAnsi="Times New Roman" w:cs="Times New Roman"/>
-          <w:sz w:val="24"/>
-          <w:szCs w:val="24"/>
+          <w:lang w:val="es-CO"/>
+        </w:rPr>
+      </w:pPr>
+      <w:r>
+        <w:rPr>
+          <w:rFonts w:ascii="Times New Roman" w:eastAsia="Times New Roman" w:hAnsi="Times New Roman" w:cs="Times New Roman"/>
+          <w:sz w:val="24"/>
+          <w:szCs w:val="24"/>
+          <w:lang w:val="es-CO"/>
         </w:rPr>
         <w:t> </w:t>
       </w:r>
@@ -7114,13 +7138,15 @@
           <w:rFonts w:ascii="Segoe UI" w:eastAsia="Times New Roman" w:hAnsi="Segoe UI" w:cs="Segoe UI"/>
           <w:sz w:val="18"/>
           <w:szCs w:val="18"/>
-        </w:rPr>
-      </w:pPr>
-      <w:r>
-        <w:rPr>
-          <w:rFonts w:ascii="Times New Roman" w:eastAsia="Times New Roman" w:hAnsi="Times New Roman" w:cs="Times New Roman"/>
-          <w:sz w:val="24"/>
-          <w:szCs w:val="24"/>
+          <w:lang w:val="es-CO"/>
+        </w:rPr>
+      </w:pPr>
+      <w:r>
+        <w:rPr>
+          <w:rFonts w:ascii="Times New Roman" w:eastAsia="Times New Roman" w:hAnsi="Times New Roman" w:cs="Times New Roman"/>
+          <w:sz w:val="24"/>
+          <w:szCs w:val="24"/>
+          <w:lang w:val="es-CO"/>
         </w:rPr>
         <w:t> </w:t>
       </w:r>
@@ -7135,18 +7161,26 @@
           <w:rFonts w:ascii="Segoe UI" w:eastAsia="Times New Roman" w:hAnsi="Segoe UI" w:cs="Segoe UI"/>
           <w:sz w:val="18"/>
           <w:szCs w:val="18"/>
-        </w:rPr>
-      </w:pPr>
-      <w:r>
-        <w:rPr>
-          <w:rFonts w:ascii="Times New Roman" w:eastAsia="Times New Roman" w:hAnsi="Times New Roman" w:cs="Times New Roman"/>
-          <w:sz w:val="24"/>
-          <w:szCs w:val="24"/>
+          <w:lang w:val="es-CO"/>
+        </w:rPr>
+      </w:pPr>
+      <w:r>
+        <w:rPr>
+          <w:rFonts w:ascii="Times New Roman" w:eastAsia="Times New Roman" w:hAnsi="Times New Roman" w:cs="Times New Roman"/>
+          <w:sz w:val="24"/>
+          <w:szCs w:val="24"/>
+          <w:lang w:val="es-CO"/>
         </w:rPr>
         <w:t> </w:t>
       </w:r>
     </w:p>
-    <w:p/>
+    <w:p>
+      <w:pPr>
+        <w:rPr>
+          <w:lang w:val="es-CO"/>
+        </w:rPr>
+      </w:pPr>
+    </w:p>
     <w:sectPr>
       <w:pgSz w:w="12240" w:h="15840"/>
       <w:pgMar w:top="1440" w:right="1440" w:bottom="1440" w:left="1440" w:header="720" w:footer="720" w:gutter="0"/>

</xml_diff>

<commit_message>
All item-item comparisons done. Changed lots of code but its pretty much the same
</commit_message>
<xml_diff>
--- a/Taller1_08_scortes_r.garcia11_nm.hernandez10.docx
+++ b/Taller1_08_scortes_r.garcia11_nm.hernandez10.docx
@@ -3990,6 +3990,22 @@
     </w:p>
     <w:p>
       <w:pPr>
+        <w:spacing w:after="0" w:line="240" w:lineRule="auto"/>
+        <w:ind w:left="840"/>
+        <w:jc w:val="both"/>
+        <w:textAlignment w:val="baseline"/>
+        <w:rPr>
+          <w:rFonts w:ascii="Times New Roman" w:eastAsia="Times New Roman" w:hAnsi="Times New Roman" w:cs="Times New Roman"/>
+          <w:b/>
+          <w:bCs/>
+          <w:sz w:val="28"/>
+          <w:szCs w:val="28"/>
+          <w:lang w:val="es-CO"/>
+        </w:rPr>
+      </w:pPr>
+    </w:p>
+    <w:p>
+      <w:pPr>
         <w:numPr>
           <w:ilvl w:val="0"/>
           <w:numId w:val="5"/>
@@ -4092,7 +4108,7 @@
           <w:noProof/>
         </w:rPr>
         <w:drawing>
-          <wp:inline distT="0" distB="0" distL="0" distR="0" wp14:anchorId="54F577F1" wp14:editId="68073563">
+          <wp:inline distT="0" distB="0" distL="0" distR="0" wp14:anchorId="7202273E" wp14:editId="57A86192">
             <wp:extent cx="5839460" cy="1877060"/>
             <wp:effectExtent l="0" t="0" r="8890" b="8890"/>
             <wp:docPr id="10" name="Picture 10" descr="C:\Users\Rogelio Garcia\AppData\Local\Microsoft\Windows\INetCache\Content.MSO\18CE8E9C.tmp"/>
@@ -4214,7 +4230,7 @@
           <w:noProof/>
         </w:rPr>
         <w:drawing>
-          <wp:inline distT="0" distB="0" distL="0" distR="0" wp14:anchorId="7797F2D3" wp14:editId="1B4B7D05">
+          <wp:inline distT="0" distB="0" distL="0" distR="0" wp14:anchorId="71B3F52E" wp14:editId="1FD1C911">
             <wp:extent cx="4069080" cy="283210"/>
             <wp:effectExtent l="0" t="0" r="7620" b="2540"/>
             <wp:docPr id="9" name="Picture 9" descr="C:\Users\Rogelio Garcia\AppData\Local\Microsoft\Windows\INetCache\Content.MSO\D1D59B0A.tmp"/>
@@ -4563,7 +4579,7 @@
           <w:szCs w:val="24"/>
           <w:lang w:val="es-CO"/>
         </w:rPr>
-        <w:t xml:space="preserve">'user_000463': [('32b90c92-9978-4a07-90eb-caa4b22f4907', 3.5106869703792136), ('d4d17620-fd97-4574-92a8-a2cb7e72ce42', 3.464256641763165), ('9de8f66e-3cd1-4f11-8328-38200f0612b0', </w:t>
+        <w:t xml:space="preserve">'user_000463': [('32b90c92-9978-4a07-90eb-caa4b22f4907', 3.5106869703792136), ('d4d17620-fd97-4574-92a8-a2cb7e72ce42', </w:t>
       </w:r>
       <w:r>
         <w:rPr>
@@ -4573,7 +4589,7 @@
           <w:lang w:val="es-CO"/>
         </w:rPr>
         <w:lastRenderedPageBreak/>
-        <w:t>3.1446878961364217), ('cc0b7089-c08d-4c10-b6b0-873582c17fd6', 2.9901818013363446), ('f181961b-20f7-459e-89de-920ef03c7ed0', 2.728503442821299), ('8c538f11-c141-4588-8ecb-931083524186', 2.6670920880573963), ('970fb29f-e288-403e-a388-d2a7889bfa47', 2.643524734521892), ('8434409e-baa9-4e12-b4aa-566a91c7d7cf', 2.480210102296422), ('4efa55ba-93cf-497f-baf3-2ca9da7e193e', 2.4473736580596714), ('77f049ad-f469-4ad1-8283-7a2606a6722e', 2.436338420952059)] </w:t>
+        <w:t>3.464256641763165), ('9de8f66e-3cd1-4f11-8328-38200f0612b0', 3.1446878961364217), ('cc0b7089-c08d-4c10-b6b0-873582c17fd6', 2.9901818013363446), ('f181961b-20f7-459e-89de-920ef03c7ed0', 2.728503442821299), ('8c538f11-c141-4588-8ecb-931083524186', 2.6670920880573963), ('970fb29f-e288-403e-a388-d2a7889bfa47', 2.643524734521892), ('8434409e-baa9-4e12-b4aa-566a91c7d7cf', 2.480210102296422), ('4efa55ba-93cf-497f-baf3-2ca9da7e193e', 2.4473736580596714), ('77f049ad-f469-4ad1-8283-7a2606a6722e', 2.436338420952059)] </w:t>
       </w:r>
     </w:p>
     <w:p>
@@ -4887,7 +4903,7 @@
           <w:noProof/>
         </w:rPr>
         <w:drawing>
-          <wp:inline distT="0" distB="0" distL="0" distR="0" wp14:anchorId="5CE904B6" wp14:editId="72669514">
+          <wp:inline distT="0" distB="0" distL="0" distR="0" wp14:anchorId="4E1B659F" wp14:editId="0C165371">
             <wp:extent cx="4752975" cy="733425"/>
             <wp:effectExtent l="0" t="0" r="9525" b="9525"/>
             <wp:docPr id="15" name="Picture 15"/>
@@ -4976,16 +4992,7 @@
           <w:szCs w:val="24"/>
           <w:lang w:val="es-CO"/>
         </w:rPr>
-        <w:t>a nueva función de similitud.</w:t>
-      </w:r>
-      <w:r>
-        <w:rPr>
-          <w:rFonts w:ascii="Times New Roman" w:eastAsia="Times New Roman" w:hAnsi="Times New Roman" w:cs="Times New Roman"/>
-          <w:sz w:val="24"/>
-          <w:szCs w:val="24"/>
-          <w:lang w:val="es-CO"/>
-        </w:rPr>
-        <w:t xml:space="preserve"> Esta similitud se calcula como:</w:t>
+        <w:t>a nueva función de similitud. Esta similitud se calcula como:</w:t>
       </w:r>
     </w:p>
     <w:p>
@@ -5294,7 +5301,7 @@
           <w:noProof/>
         </w:rPr>
         <w:drawing>
-          <wp:inline distT="0" distB="0" distL="0" distR="0" wp14:anchorId="5587EA63" wp14:editId="5A37C62F">
+          <wp:inline distT="0" distB="0" distL="0" distR="0" wp14:anchorId="4F8BBEE3" wp14:editId="3F26E414">
             <wp:extent cx="2676525" cy="1104900"/>
             <wp:effectExtent l="0" t="0" r="9525" b="0"/>
             <wp:docPr id="16" name="Picture 16"/>
@@ -5484,7 +5491,7 @@
         </w:rPr>
         <w:lastRenderedPageBreak/>
         <w:drawing>
-          <wp:inline distT="0" distB="0" distL="0" distR="0" wp14:anchorId="3A07DFBD" wp14:editId="5B1F34F8">
+          <wp:inline distT="0" distB="0" distL="0" distR="0" wp14:anchorId="5208B665" wp14:editId="334A2672">
             <wp:extent cx="2572385" cy="1037590"/>
             <wp:effectExtent l="0" t="0" r="0" b="0"/>
             <wp:docPr id="8" name="Picture 8" descr="C:\Users\Rogelio Garcia\AppData\Local\Microsoft\Windows\INetCache\Content.MSO\1A0457A8.tmp"/>
@@ -5620,7 +5627,7 @@
           <w:noProof/>
         </w:rPr>
         <w:drawing>
-          <wp:inline distT="0" distB="0" distL="0" distR="0" wp14:anchorId="573FE9BB" wp14:editId="49F68A64">
+          <wp:inline distT="0" distB="0" distL="0" distR="0" wp14:anchorId="3EB1B084" wp14:editId="41CD8E45">
             <wp:extent cx="2630805" cy="1075055"/>
             <wp:effectExtent l="0" t="0" r="0" b="0"/>
             <wp:docPr id="7" name="Picture 7" descr="C:\Users\Rogelio Garcia\AppData\Local\Microsoft\Windows\INetCache\Content.MSO\137A3F6.tmp"/>
@@ -5761,7 +5768,7 @@
           <w:noProof/>
         </w:rPr>
         <w:drawing>
-          <wp:inline distT="0" distB="0" distL="0" distR="0" wp14:anchorId="122807E8" wp14:editId="24C40023">
+          <wp:inline distT="0" distB="0" distL="0" distR="0" wp14:anchorId="05D7D080" wp14:editId="43667366">
             <wp:extent cx="2230120" cy="770255"/>
             <wp:effectExtent l="0" t="0" r="0" b="0"/>
             <wp:docPr id="6" name="Picture 6" descr="C:\Users\Rogelio Garcia\AppData\Local\Microsoft\Windows\INetCache\Content.MSO\C4910B74.tmp"/>
@@ -5837,7 +5844,7 @@
           <w:noProof/>
         </w:rPr>
         <w:drawing>
-          <wp:inline distT="0" distB="0" distL="0" distR="0" wp14:anchorId="0E4602AE" wp14:editId="2EE17706">
+          <wp:inline distT="0" distB="0" distL="0" distR="0" wp14:anchorId="4C65F309" wp14:editId="7E297815">
             <wp:extent cx="2716530" cy="935990"/>
             <wp:effectExtent l="0" t="0" r="7620" b="0"/>
             <wp:docPr id="5" name="Picture 5" descr="C:\Users\Rogelio Garcia\AppData\Local\Microsoft\Windows\INetCache\Content.MSO\D157A5A2.tmp"/>
@@ -5937,7 +5944,7 @@
         </w:rPr>
         <w:lastRenderedPageBreak/>
         <w:drawing>
-          <wp:inline distT="0" distB="0" distL="0" distR="0" wp14:anchorId="1A9FE24C" wp14:editId="02B92B2B">
+          <wp:inline distT="0" distB="0" distL="0" distR="0" wp14:anchorId="17F0B957" wp14:editId="0902EDE4">
             <wp:extent cx="5943600" cy="3157855"/>
             <wp:effectExtent l="0" t="0" r="0" b="4445"/>
             <wp:docPr id="4" name="Picture 4" descr="C:\Users\Rogelio Garcia\AppData\Local\Microsoft\Windows\INetCache\Content.MSO\7BEBF600.tmp"/>
@@ -6098,7 +6105,7 @@
           <w:noProof/>
         </w:rPr>
         <w:drawing>
-          <wp:inline distT="0" distB="0" distL="0" distR="0" wp14:anchorId="14B9D4E2" wp14:editId="3828A7CA">
+          <wp:inline distT="0" distB="0" distL="0" distR="0" wp14:anchorId="506CE88B" wp14:editId="7D21F67B">
             <wp:extent cx="3534410" cy="839470"/>
             <wp:effectExtent l="0" t="0" r="8890" b="0"/>
             <wp:docPr id="3" name="Picture 3" descr="C:\Users\Rogelio Garcia\AppData\Local\Microsoft\Windows\INetCache\Content.MSO\6B46CC0E.tmp"/>
@@ -6244,7 +6251,7 @@
           <w:noProof/>
         </w:rPr>
         <w:drawing>
-          <wp:inline distT="0" distB="0" distL="0" distR="0" wp14:anchorId="0AB9B805" wp14:editId="11D53DCF">
+          <wp:inline distT="0" distB="0" distL="0" distR="0" wp14:anchorId="1AF9D2A8" wp14:editId="7D13482D">
             <wp:extent cx="5839460" cy="1877060"/>
             <wp:effectExtent l="0" t="0" r="8890" b="8890"/>
             <wp:docPr id="2" name="Picture 2" descr="C:\Users\Rogelio Garcia\AppData\Local\Microsoft\Windows\INetCache\Content.MSO\283B234C.tmp"/>
@@ -6442,7 +6449,7 @@
           <w:noProof/>
         </w:rPr>
         <w:drawing>
-          <wp:inline distT="0" distB="0" distL="0" distR="0" wp14:anchorId="2765769F" wp14:editId="325A0885">
+          <wp:inline distT="0" distB="0" distL="0" distR="0" wp14:anchorId="67C4DBAF" wp14:editId="062CB3CD">
             <wp:extent cx="5943600" cy="505460"/>
             <wp:effectExtent l="0" t="0" r="0" b="8890"/>
             <wp:docPr id="17" name="Picture 17"/>
@@ -6591,6 +6598,7 @@
           <w:rFonts w:ascii="Times New Roman" w:eastAsia="Times New Roman" w:hAnsi="Times New Roman" w:cs="Times New Roman"/>
           <w:sz w:val="24"/>
           <w:szCs w:val="24"/>
+          <w:lang w:val="es-CO"/>
         </w:rPr>
       </w:pPr>
       <w:r>
@@ -6598,7 +6606,7 @@
           <w:noProof/>
         </w:rPr>
         <w:drawing>
-          <wp:inline distT="0" distB="0" distL="0" distR="0" wp14:anchorId="3CB0E532" wp14:editId="69559570">
+          <wp:inline distT="0" distB="0" distL="0" distR="0" wp14:anchorId="7BFA702C" wp14:editId="51AE4ABC">
             <wp:extent cx="5250815" cy="4096385"/>
             <wp:effectExtent l="0" t="0" r="6985" b="0"/>
             <wp:docPr id="1" name="Picture 1" descr="C:\Users\Rogelio Garcia\AppData\Local\Microsoft\Windows\INetCache\Content.MSO\5C73033A.tmp"/>
@@ -6651,6 +6659,7 @@
           <w:rFonts w:ascii="Times New Roman" w:eastAsia="Times New Roman" w:hAnsi="Times New Roman" w:cs="Times New Roman"/>
           <w:sz w:val="24"/>
           <w:szCs w:val="24"/>
+          <w:lang w:val="es-CO"/>
         </w:rPr>
         <w:t> </w:t>
       </w:r>
@@ -6683,16 +6692,7 @@
           <w:szCs w:val="24"/>
           <w:lang w:val="es-CO"/>
         </w:rPr>
-        <w:t>e resumen los datos de</w:t>
-      </w:r>
-      <w:r>
-        <w:rPr>
-          <w:rFonts w:ascii="Times New Roman" w:eastAsia="Times New Roman" w:hAnsi="Times New Roman" w:cs="Times New Roman"/>
-          <w:sz w:val="24"/>
-          <w:szCs w:val="24"/>
-          <w:lang w:val="es-CO"/>
-        </w:rPr>
-        <w:t xml:space="preserve"> varias ejecuciones y sus valores. En cada ejecución </w:t>
+        <w:t xml:space="preserve">e resumen los datos de varias ejecuciones y sus valores. En cada ejecución </w:t>
       </w:r>
       <w:proofErr w:type="gramStart"/>
       <w:r>
@@ -6736,7 +6736,7 @@
           <w:lang w:val="es-CO"/>
         </w:rPr>
         <w:drawing>
-          <wp:inline distT="0" distB="0" distL="0" distR="0" wp14:anchorId="3C640587" wp14:editId="286F13AA">
+          <wp:inline distT="0" distB="0" distL="0" distR="0" wp14:anchorId="2675E6CA" wp14:editId="14239AB8">
             <wp:extent cx="6490821" cy="599846"/>
             <wp:effectExtent l="0" t="0" r="0" b="0"/>
             <wp:docPr id="21" name="Picture 21"/>
@@ -6806,7 +6806,7 @@
           <w:lang w:val="es-CO"/>
         </w:rPr>
         <w:drawing>
-          <wp:inline distT="0" distB="0" distL="0" distR="0" wp14:anchorId="0C4F84A9" wp14:editId="1A64F8A3">
+          <wp:inline distT="0" distB="0" distL="0" distR="0" wp14:anchorId="34F33553" wp14:editId="715178A2">
             <wp:extent cx="6490830" cy="599847"/>
             <wp:effectExtent l="0" t="0" r="0" b="0"/>
             <wp:docPr id="22" name="Picture 22"/>
@@ -6949,16 +6949,7 @@
           <w:lang w:val="es-CO"/>
         </w:rPr>
         <w:lastRenderedPageBreak/>
-        <w:t>y al seleccionar los vecinos</w:t>
-      </w:r>
-      <w:r>
-        <w:rPr>
-          <w:rFonts w:ascii="Times New Roman" w:eastAsia="Times New Roman" w:hAnsi="Times New Roman" w:cs="Times New Roman"/>
-          <w:sz w:val="24"/>
-          <w:szCs w:val="24"/>
-          <w:lang w:val="es-CO"/>
-        </w:rPr>
-        <w:t xml:space="preserve"> de un usuario en la función </w:t>
+        <w:t xml:space="preserve">y al seleccionar los vecinos de un usuario en la función </w:t>
       </w:r>
       <w:proofErr w:type="spellStart"/>
       <w:r>
@@ -6999,7 +6990,7 @@
           <w:noProof/>
         </w:rPr>
         <w:drawing>
-          <wp:inline distT="0" distB="0" distL="0" distR="0" wp14:anchorId="53DCD314" wp14:editId="77C719C4">
+          <wp:inline distT="0" distB="0" distL="0" distR="0" wp14:anchorId="5D8DC3A1" wp14:editId="2296DD2B">
             <wp:extent cx="5943600" cy="614045"/>
             <wp:effectExtent l="0" t="0" r="0" b="0"/>
             <wp:docPr id="19" name="Picture 19"/>
@@ -7062,7 +7053,7 @@
           <w:noProof/>
         </w:rPr>
         <w:drawing>
-          <wp:inline distT="0" distB="0" distL="0" distR="0" wp14:anchorId="64DD982F" wp14:editId="59969055">
+          <wp:inline distT="0" distB="0" distL="0" distR="0" wp14:anchorId="10AF80C2" wp14:editId="37EB468D">
             <wp:extent cx="6390540" cy="204825"/>
             <wp:effectExtent l="0" t="0" r="0" b="5080"/>
             <wp:docPr id="18" name="Picture 18"/>
@@ -7135,13 +7126,7 @@
         <w:rPr>
           <w:lang w:val="es-CO"/>
         </w:rPr>
-        <w:t xml:space="preserve"> entre 0 y 1 en intervalos de 0.1 y se graficó el resultado. El resultado se graficó de la misma manera</w:t>
-      </w:r>
-      <w:r>
-        <w:rPr>
-          <w:lang w:val="es-CO"/>
-        </w:rPr>
-        <w:t>, mostrando a Jaccard con el menor error:</w:t>
+        <w:t xml:space="preserve"> entre 0 y 1 en intervalos de 0.1 y se graficó el resultado. El resultado se graficó de la misma manera, mostrando a Jaccard con el menor error:</w:t>
       </w:r>
     </w:p>
     <w:p>
@@ -7158,7 +7143,7 @@
           <w:noProof/>
         </w:rPr>
         <w:drawing>
-          <wp:inline distT="0" distB="0" distL="0" distR="0" wp14:anchorId="765891FA" wp14:editId="3EE50DD8">
+          <wp:inline distT="0" distB="0" distL="0" distR="0" wp14:anchorId="57FE7247" wp14:editId="5772EC93">
             <wp:extent cx="5553075" cy="3781425"/>
             <wp:effectExtent l="0" t="0" r="9525" b="9525"/>
             <wp:docPr id="14" name="Picture 14"/>
@@ -7234,7 +7219,7 @@
           <w:noProof/>
         </w:rPr>
         <w:drawing>
-          <wp:inline distT="0" distB="0" distL="0" distR="0" wp14:anchorId="26361DED" wp14:editId="0526DF86">
+          <wp:inline distT="0" distB="0" distL="0" distR="0" wp14:anchorId="6EEABAFC" wp14:editId="3E1451DA">
             <wp:extent cx="2638425" cy="1685925"/>
             <wp:effectExtent l="0" t="0" r="9525" b="9525"/>
             <wp:docPr id="23" name="Picture 23"/>
@@ -7295,7 +7280,7 @@
         </w:rPr>
         <w:lastRenderedPageBreak/>
         <w:drawing>
-          <wp:inline distT="0" distB="0" distL="0" distR="0" wp14:anchorId="539BFFC7" wp14:editId="4E7532D2">
+          <wp:inline distT="0" distB="0" distL="0" distR="0" wp14:anchorId="2C94FF39" wp14:editId="6B0FFE2D">
             <wp:extent cx="5943600" cy="3588385"/>
             <wp:effectExtent l="0" t="0" r="0" b="0"/>
             <wp:docPr id="24" name="Picture 24"/>
@@ -7420,25 +7405,7 @@
           <w:szCs w:val="24"/>
           <w:lang w:val="es-CO"/>
         </w:rPr>
-        <w:t xml:space="preserve"> </w:t>
-      </w:r>
-      <w:r>
-        <w:rPr>
-          <w:rFonts w:ascii="Times New Roman" w:eastAsia="Times New Roman" w:hAnsi="Times New Roman" w:cs="Times New Roman"/>
-          <w:sz w:val="24"/>
-          <w:szCs w:val="24"/>
-          <w:lang w:val="es-CO"/>
-        </w:rPr>
-        <w:t>fue implementada de la misma manera en que se implementó Jaccard</w:t>
-      </w:r>
-      <w:r>
-        <w:rPr>
-          <w:rFonts w:ascii="Times New Roman" w:eastAsia="Times New Roman" w:hAnsi="Times New Roman" w:cs="Times New Roman"/>
-          <w:sz w:val="24"/>
-          <w:szCs w:val="24"/>
-          <w:lang w:val="es-CO"/>
-        </w:rPr>
-        <w:t xml:space="preserve">. Se definió una nueva forma de calcular la similitud, agregando la corrección de </w:t>
+        <w:t xml:space="preserve"> fue implementada de la misma manera en que se implementó Jaccard. Se definió una nueva forma de calcular la similitud, agregando la corrección de </w:t>
       </w:r>
       <w:proofErr w:type="spellStart"/>
       <w:r>
@@ -7458,16 +7425,7 @@
           <w:szCs w:val="24"/>
           <w:lang w:val="es-CO"/>
         </w:rPr>
-        <w:t xml:space="preserve"> </w:t>
-      </w:r>
-      <w:r>
-        <w:rPr>
-          <w:rFonts w:ascii="Times New Roman" w:eastAsia="Times New Roman" w:hAnsi="Times New Roman" w:cs="Times New Roman"/>
-          <w:sz w:val="24"/>
-          <w:szCs w:val="24"/>
-          <w:lang w:val="es-CO"/>
-        </w:rPr>
-        <w:t>y colaboradores,</w:t>
+        <w:t xml:space="preserve"> y colaboradores,</w:t>
       </w:r>
     </w:p>
     <w:p>
@@ -7807,16 +7765,7 @@
           <w:szCs w:val="24"/>
           <w:lang w:val="es-CO"/>
         </w:rPr>
-        <w:t xml:space="preserve">que incluye una corrección cuando los ítems que han </w:t>
-      </w:r>
-      <w:r>
-        <w:rPr>
-          <w:rFonts w:ascii="Times New Roman" w:eastAsia="Times New Roman" w:hAnsi="Times New Roman" w:cs="Times New Roman"/>
-          <w:sz w:val="24"/>
-          <w:szCs w:val="24"/>
-          <w:lang w:val="es-CO"/>
-        </w:rPr>
-        <w:t xml:space="preserve">calificado dos usuarios en común es mayor a un valor gama definido. Esto hace que estos usuarios vean su similitud aumentada por el hecho de haber calificado ítems en común. El valor de gama óptimo se debe definir mediante experimentación, y como </w:t>
+        <w:t xml:space="preserve">que incluye una corrección cuando los ítems que han calificado dos usuarios en común es mayor a un valor gama definido. Esto hace que estos usuarios vean su similitud aumentada por el hecho de haber calificado ítems en común. El valor de gama óptimo se debe definir mediante experimentación, y como </w:t>
       </w:r>
       <w:proofErr w:type="spellStart"/>
       <w:r>
@@ -7903,16 +7852,7 @@
           <w:szCs w:val="24"/>
           <w:lang w:val="es-CO"/>
         </w:rPr>
-        <w:t>El primer experimento fue variando el valor de k entre 20 y 45 en intervalos de 5, y gamma entre 1 y 100 en intervalos de 10. Jaccard y Pearson también se graficaron para k=</w:t>
-      </w:r>
-      <w:r>
-        <w:rPr>
-          <w:rFonts w:ascii="Times New Roman" w:eastAsia="Times New Roman" w:hAnsi="Times New Roman" w:cs="Times New Roman"/>
-          <w:sz w:val="24"/>
-          <w:szCs w:val="24"/>
-          <w:lang w:val="es-CO"/>
-        </w:rPr>
-        <w:t>20 y k=35 respectivamente, que son los valores óptimos encontrados en el punto 3.d.</w:t>
+        <w:t>El primer experimento fue variando el valor de k entre 20 y 45 en intervalos de 5, y gamma entre 1 y 100 en intervalos de 10. Jaccard y Pearson también se graficaron para k=20 y k=35 respectivamente, que son los valores óptimos encontrados en el punto 3.d.</w:t>
       </w:r>
     </w:p>
     <w:p>
@@ -7938,7 +7878,7 @@
         </w:rPr>
         <w:lastRenderedPageBreak/>
         <w:drawing>
-          <wp:inline distT="0" distB="0" distL="0" distR="0" wp14:anchorId="2C36AA90" wp14:editId="45A46C6B">
+          <wp:inline distT="0" distB="0" distL="0" distR="0" wp14:anchorId="5F9707B2" wp14:editId="400F218A">
             <wp:extent cx="5476875" cy="4124325"/>
             <wp:effectExtent l="0" t="0" r="9525" b="9525"/>
             <wp:docPr id="25" name="Picture 25"/>
@@ -8046,7 +7986,7 @@
         </w:rPr>
         <w:lastRenderedPageBreak/>
         <w:drawing>
-          <wp:inline distT="0" distB="0" distL="0" distR="0" wp14:anchorId="73BE5104" wp14:editId="145B2F6A">
+          <wp:inline distT="0" distB="0" distL="0" distR="0" wp14:anchorId="1F8677DD" wp14:editId="04B10CC4">
             <wp:extent cx="5943600" cy="4457700"/>
             <wp:effectExtent l="0" t="0" r="0" b="0"/>
             <wp:docPr id="26" name="Picture 26"/>
@@ -8202,8 +8142,9 @@
           <w:szCs w:val="18"/>
           <w:lang w:val="es-CO"/>
         </w:rPr>
-        <w:t xml:space="preserve"> también habla de que utilizar la métrica MAE no es </w:t>
-      </w:r>
+        <w:t xml:space="preserve"> también habla de que utilizar la métrica MAE no es óptimo dado que puede que algunos errores grandes se escondan con la métrica, resultando en un MAE </w:t>
+      </w:r>
+      <w:proofErr w:type="gramStart"/>
       <w:r>
         <w:rPr>
           <w:rFonts w:ascii="Segoe UI" w:eastAsia="Times New Roman" w:hAnsi="Segoe UI" w:cs="Segoe UI"/>
@@ -8211,9 +8152,9 @@
           <w:szCs w:val="18"/>
           <w:lang w:val="es-CO"/>
         </w:rPr>
-        <w:t xml:space="preserve">óptimo dado que puede que algunos errores grandes se escondan con la métrica, resultando en un MAE </w:t>
-      </w:r>
-      <w:proofErr w:type="gramStart"/>
+        <w:t>pequeño</w:t>
+      </w:r>
+      <w:proofErr w:type="gramEnd"/>
       <w:r>
         <w:rPr>
           <w:rFonts w:ascii="Segoe UI" w:eastAsia="Times New Roman" w:hAnsi="Segoe UI" w:cs="Segoe UI"/>
@@ -8221,9 +8162,9 @@
           <w:szCs w:val="18"/>
           <w:lang w:val="es-CO"/>
         </w:rPr>
-        <w:t>pequeño</w:t>
-      </w:r>
-      <w:proofErr w:type="gramEnd"/>
+        <w:t xml:space="preserve"> pero errores graves. En este caso se está utilizando RMSE, que es similar a </w:t>
+      </w:r>
+      <w:proofErr w:type="gramStart"/>
       <w:r>
         <w:rPr>
           <w:rFonts w:ascii="Segoe UI" w:eastAsia="Times New Roman" w:hAnsi="Segoe UI" w:cs="Segoe UI"/>
@@ -8231,9 +8172,9 @@
           <w:szCs w:val="18"/>
           <w:lang w:val="es-CO"/>
         </w:rPr>
-        <w:t xml:space="preserve"> pero errores graves. En este caso se está utilizando RMSE, que es similar a </w:t>
-      </w:r>
-      <w:proofErr w:type="gramStart"/>
+        <w:t>MAE</w:t>
+      </w:r>
+      <w:proofErr w:type="gramEnd"/>
       <w:r>
         <w:rPr>
           <w:rFonts w:ascii="Segoe UI" w:eastAsia="Times New Roman" w:hAnsi="Segoe UI" w:cs="Segoe UI"/>
@@ -8241,26 +8182,7 @@
           <w:szCs w:val="18"/>
           <w:lang w:val="es-CO"/>
         </w:rPr>
-        <w:t>MAE</w:t>
-      </w:r>
-      <w:proofErr w:type="gramEnd"/>
-      <w:r>
-        <w:rPr>
-          <w:rFonts w:ascii="Segoe UI" w:eastAsia="Times New Roman" w:hAnsi="Segoe UI" w:cs="Segoe UI"/>
-          <w:sz w:val="18"/>
-          <w:szCs w:val="18"/>
-          <w:lang w:val="es-CO"/>
-        </w:rPr>
-        <w:t xml:space="preserve"> pero castiga precisamente los valores muy alejados del real. La métrica que se propone es tomar en cuenta la fracción de </w:t>
-      </w:r>
-      <w:r>
-        <w:rPr>
-          <w:rFonts w:ascii="Segoe UI" w:eastAsia="Times New Roman" w:hAnsi="Segoe UI" w:cs="Segoe UI"/>
-          <w:sz w:val="18"/>
-          <w:szCs w:val="18"/>
-          <w:lang w:val="es-CO"/>
-        </w:rPr>
-        <w:t xml:space="preserve">ítems bien catalogados. En </w:t>
+        <w:t xml:space="preserve"> pero castiga precisamente los valores muy alejados del real. La métrica que se propone es tomar en cuenta la fracción de ítems bien catalogados. En </w:t>
       </w:r>
       <w:proofErr w:type="spellStart"/>
       <w:r>
@@ -8360,13 +8282,7 @@
         <w:rPr>
           <w:lang w:val="es-CO"/>
         </w:rPr>
-        <w:t>, que toma en cuenta si un ítem se catalogó bien</w:t>
-      </w:r>
-      <w:r>
-        <w:rPr>
-          <w:lang w:val="es-CO"/>
-        </w:rPr>
-        <w:t xml:space="preserve"> </w:t>
+        <w:t xml:space="preserve">, que toma en cuenta si un ítem se catalogó bien </w:t>
       </w:r>
       <w:proofErr w:type="gramStart"/>
       <w:r>
@@ -8404,13 +8320,7 @@
         <w:rPr>
           <w:lang w:val="es-CO"/>
         </w:rPr>
-        <w:t>Primero se calcula</w:t>
-      </w:r>
-      <w:r>
-        <w:rPr>
-          <w:lang w:val="es-CO"/>
-        </w:rPr>
-        <w:t xml:space="preserve"> el número de parejas que concuerdan en el ranking real, </w:t>
+        <w:t xml:space="preserve">Primero se calcula el número de parejas que concuerdan en el ranking real, </w:t>
       </w:r>
       <m:oMath>
         <m:sSub>
@@ -9276,21 +9186,7 @@
           <w:rFonts w:eastAsiaTheme="minorEastAsia"/>
           <w:lang w:val="es-CO"/>
         </w:rPr>
-        <w:t xml:space="preserve">Con estos dos valores, se </w:t>
-      </w:r>
-      <w:r>
-        <w:rPr>
-          <w:rFonts w:eastAsiaTheme="minorEastAsia"/>
-          <w:lang w:val="es-CO"/>
-        </w:rPr>
-        <w:t>suma sobre todos los usuarios</w:t>
-      </w:r>
-      <w:r>
-        <w:rPr>
-          <w:rFonts w:eastAsiaTheme="minorEastAsia"/>
-          <w:lang w:val="es-CO"/>
-        </w:rPr>
-        <w:t>.</w:t>
+        <w:t>Con estos dos valores, se suma sobre todos los usuarios.</w:t>
       </w:r>
     </w:p>
     <w:p>
@@ -9549,14 +9445,7 @@
               <w:rFonts w:ascii="Cambria Math" w:hAnsi="Cambria Math"/>
               <w:lang w:val="es-CO"/>
             </w:rPr>
-            <m:t>FCP</m:t>
-          </m:r>
-          <m:r>
-            <w:rPr>
-              <w:rFonts w:ascii="Cambria Math" w:hAnsi="Cambria Math"/>
-              <w:lang w:val="es-CO"/>
-            </w:rPr>
-            <m:t>=</m:t>
+            <m:t>FCP=</m:t>
           </m:r>
           <m:f>
             <m:fPr>
@@ -9745,7 +9634,7 @@
           <w:lang w:val="es-CO"/>
         </w:rPr>
         <w:drawing>
-          <wp:inline distT="0" distB="0" distL="0" distR="0" wp14:anchorId="6BF9C58F" wp14:editId="4F92A4AC">
+          <wp:inline distT="0" distB="0" distL="0" distR="0" wp14:anchorId="17436684" wp14:editId="0FC088FC">
             <wp:extent cx="5943600" cy="4457700"/>
             <wp:effectExtent l="0" t="0" r="0" b="0"/>
             <wp:docPr id="27" name="Picture 27"/>
@@ -9797,6 +9686,7 @@
           <w:rFonts w:ascii="Segoe UI" w:eastAsia="Times New Roman" w:hAnsi="Segoe UI" w:cs="Segoe UI"/>
           <w:sz w:val="18"/>
           <w:szCs w:val="18"/>
+          <w:lang w:val="es-CO"/>
         </w:rPr>
       </w:pPr>
       <w:r>
@@ -9806,8 +9696,9 @@
           <w:szCs w:val="18"/>
           <w:lang w:val="es-CO"/>
         </w:rPr>
-        <w:t>Efectivamente se invierte el orden, y en este caso Jaccard, que había tenido el menor error consistentemente en todos los experimentos, tiene la menor FCP.</w:t>
-      </w:r>
+        <w:t xml:space="preserve">Efectivamente se invierte el orden, y en este caso Jaccard, que había tenido el menor error consistentemente en todos los experimentos, tiene la menor FCP. </w:t>
+      </w:r>
+      <w:proofErr w:type="spellStart"/>
       <w:r>
         <w:rPr>
           <w:rFonts w:ascii="Segoe UI" w:eastAsia="Times New Roman" w:hAnsi="Segoe UI" w:cs="Segoe UI"/>
@@ -9815,9 +9706,9 @@
           <w:szCs w:val="18"/>
           <w:lang w:val="es-CO"/>
         </w:rPr>
-        <w:t xml:space="preserve"> </w:t>
-      </w:r>
-      <w:proofErr w:type="spellStart"/>
+        <w:t>McLaughin</w:t>
+      </w:r>
+      <w:proofErr w:type="spellEnd"/>
       <w:r>
         <w:rPr>
           <w:rFonts w:ascii="Segoe UI" w:eastAsia="Times New Roman" w:hAnsi="Segoe UI" w:cs="Segoe UI"/>
@@ -9825,20 +9716,2922 @@
           <w:szCs w:val="18"/>
           <w:lang w:val="es-CO"/>
         </w:rPr>
-        <w:t>McLaughin</w:t>
+        <w:t xml:space="preserve"> con k=40 y k=45 tuvieron la misma precisión, y el gamma entre estos valores no afectó la FCP.</w:t>
+      </w:r>
+    </w:p>
+    <w:p>
+      <w:pPr>
+        <w:spacing w:after="0" w:line="240" w:lineRule="auto"/>
+        <w:ind w:left="840"/>
+        <w:jc w:val="both"/>
+        <w:textAlignment w:val="baseline"/>
+        <w:rPr>
+          <w:rFonts w:ascii="Times New Roman" w:eastAsia="Times New Roman" w:hAnsi="Times New Roman" w:cs="Times New Roman"/>
+          <w:b/>
+          <w:bCs/>
+          <w:sz w:val="28"/>
+          <w:szCs w:val="28"/>
+          <w:lang w:val="es-CO"/>
+        </w:rPr>
+      </w:pPr>
+    </w:p>
+    <w:p>
+      <w:pPr>
+        <w:spacing w:after="0" w:line="240" w:lineRule="auto"/>
+        <w:ind w:left="840"/>
+        <w:jc w:val="both"/>
+        <w:textAlignment w:val="baseline"/>
+        <w:rPr>
+          <w:rFonts w:ascii="Times New Roman" w:eastAsia="Times New Roman" w:hAnsi="Times New Roman" w:cs="Times New Roman"/>
+          <w:b/>
+          <w:bCs/>
+          <w:sz w:val="28"/>
+          <w:szCs w:val="28"/>
+          <w:lang w:val="es-CO"/>
+        </w:rPr>
+      </w:pPr>
+    </w:p>
+    <w:p>
+      <w:pPr>
+        <w:numPr>
+          <w:ilvl w:val="0"/>
+          <w:numId w:val="4"/>
+        </w:numPr>
+        <w:spacing w:after="0" w:line="240" w:lineRule="auto"/>
+        <w:ind w:left="420" w:firstLine="420"/>
+        <w:jc w:val="both"/>
+        <w:textAlignment w:val="baseline"/>
+        <w:rPr>
+          <w:rFonts w:ascii="Times New Roman" w:eastAsia="Times New Roman" w:hAnsi="Times New Roman" w:cs="Times New Roman"/>
+          <w:b/>
+          <w:bCs/>
+          <w:sz w:val="28"/>
+          <w:szCs w:val="28"/>
+          <w:lang w:val="es-CO"/>
+        </w:rPr>
+      </w:pPr>
+      <w:r>
+        <w:rPr>
+          <w:rFonts w:ascii="Times New Roman" w:eastAsia="Times New Roman" w:hAnsi="Times New Roman" w:cs="Times New Roman"/>
+          <w:b/>
+          <w:bCs/>
+          <w:sz w:val="28"/>
+          <w:szCs w:val="28"/>
+          <w:lang w:val="es-CO"/>
+        </w:rPr>
+        <w:t xml:space="preserve">Construcción de modelos colaborativos ítem </w:t>
+      </w:r>
+      <w:proofErr w:type="spellStart"/>
+      <w:r>
+        <w:rPr>
+          <w:rFonts w:ascii="Times New Roman" w:eastAsia="Times New Roman" w:hAnsi="Times New Roman" w:cs="Times New Roman"/>
+          <w:b/>
+          <w:bCs/>
+          <w:sz w:val="28"/>
+          <w:szCs w:val="28"/>
+          <w:lang w:val="es-CO"/>
+        </w:rPr>
+        <w:t>ítem</w:t>
       </w:r>
       <w:proofErr w:type="spellEnd"/>
-      <w:r>
+    </w:p>
+    <w:p>
+      <w:pPr>
+        <w:spacing w:after="0" w:line="240" w:lineRule="auto"/>
+        <w:ind w:left="840"/>
+        <w:jc w:val="both"/>
+        <w:textAlignment w:val="baseline"/>
+        <w:rPr>
+          <w:rFonts w:ascii="Times New Roman" w:eastAsia="Times New Roman" w:hAnsi="Times New Roman" w:cs="Times New Roman"/>
+          <w:b/>
+          <w:bCs/>
+          <w:sz w:val="28"/>
+          <w:szCs w:val="28"/>
+          <w:lang w:val="es-CO"/>
+        </w:rPr>
+      </w:pPr>
+    </w:p>
+    <w:p>
+      <w:pPr>
+        <w:pStyle w:val="ListParagraph"/>
+        <w:numPr>
+          <w:ilvl w:val="0"/>
+          <w:numId w:val="14"/>
+        </w:numPr>
+        <w:spacing w:after="0" w:line="240" w:lineRule="auto"/>
+        <w:jc w:val="both"/>
+        <w:textAlignment w:val="baseline"/>
+        <w:rPr>
+          <w:rFonts w:ascii="Times New Roman" w:eastAsia="Times New Roman" w:hAnsi="Times New Roman" w:cs="Times New Roman"/>
+          <w:bCs/>
+          <w:sz w:val="28"/>
+          <w:szCs w:val="28"/>
+          <w:lang w:val="es-CO"/>
+        </w:rPr>
+      </w:pPr>
+      <w:r>
+        <w:rPr>
+          <w:rFonts w:ascii="Times New Roman" w:eastAsia="Times New Roman" w:hAnsi="Times New Roman" w:cs="Times New Roman"/>
+          <w:bCs/>
+          <w:sz w:val="28"/>
+          <w:szCs w:val="28"/>
+          <w:lang w:val="es-CO"/>
+        </w:rPr>
+        <w:t xml:space="preserve">Para construir el modelo, se utilizó la misma librería que en el caso de filtrado colaborativo usuario </w:t>
+      </w:r>
+      <w:proofErr w:type="spellStart"/>
+      <w:r>
+        <w:rPr>
+          <w:rFonts w:ascii="Times New Roman" w:eastAsia="Times New Roman" w:hAnsi="Times New Roman" w:cs="Times New Roman"/>
+          <w:bCs/>
+          <w:sz w:val="28"/>
+          <w:szCs w:val="28"/>
+          <w:lang w:val="es-CO"/>
+        </w:rPr>
+        <w:t>usuario</w:t>
+      </w:r>
+      <w:proofErr w:type="spellEnd"/>
+      <w:r>
+        <w:rPr>
+          <w:rFonts w:ascii="Times New Roman" w:eastAsia="Times New Roman" w:hAnsi="Times New Roman" w:cs="Times New Roman"/>
+          <w:bCs/>
+          <w:sz w:val="28"/>
+          <w:szCs w:val="28"/>
+          <w:lang w:val="es-CO"/>
+        </w:rPr>
+        <w:t xml:space="preserve">. El parámetro al definir el algoritmo </w:t>
+      </w:r>
+      <w:proofErr w:type="spellStart"/>
+      <w:r>
+        <w:rPr>
+          <w:rFonts w:ascii="Times New Roman" w:eastAsia="Times New Roman" w:hAnsi="Times New Roman" w:cs="Times New Roman"/>
+          <w:bCs/>
+          <w:i/>
+          <w:sz w:val="28"/>
+          <w:szCs w:val="28"/>
+          <w:lang w:val="es-CO"/>
+        </w:rPr>
+        <w:t>KNNBasic</w:t>
+      </w:r>
+      <w:proofErr w:type="spellEnd"/>
+      <w:r>
+        <w:rPr>
+          <w:rFonts w:ascii="Times New Roman" w:eastAsia="Times New Roman" w:hAnsi="Times New Roman" w:cs="Times New Roman"/>
+          <w:bCs/>
+          <w:sz w:val="28"/>
+          <w:szCs w:val="28"/>
+          <w:lang w:val="es-CO"/>
+        </w:rPr>
+        <w:t xml:space="preserve"> llamado </w:t>
+      </w:r>
+      <w:proofErr w:type="spellStart"/>
+      <w:r>
+        <w:rPr>
+          <w:rFonts w:ascii="Times New Roman" w:eastAsia="Times New Roman" w:hAnsi="Times New Roman" w:cs="Times New Roman"/>
+          <w:bCs/>
+          <w:i/>
+          <w:sz w:val="28"/>
+          <w:szCs w:val="28"/>
+          <w:lang w:val="es-CO"/>
+        </w:rPr>
+        <w:t>sim_options</w:t>
+      </w:r>
+      <w:proofErr w:type="spellEnd"/>
+      <w:r>
+        <w:rPr>
+          <w:rFonts w:ascii="Times New Roman" w:eastAsia="Times New Roman" w:hAnsi="Times New Roman" w:cs="Times New Roman"/>
+          <w:bCs/>
+          <w:sz w:val="28"/>
+          <w:szCs w:val="28"/>
+          <w:lang w:val="es-CO"/>
+        </w:rPr>
+        <w:t xml:space="preserve"> puede tomar un valor llamado </w:t>
+      </w:r>
+      <w:proofErr w:type="spellStart"/>
+      <w:r>
+        <w:rPr>
+          <w:rFonts w:ascii="Times New Roman" w:eastAsia="Times New Roman" w:hAnsi="Times New Roman" w:cs="Times New Roman"/>
+          <w:bCs/>
+          <w:i/>
+          <w:sz w:val="28"/>
+          <w:szCs w:val="28"/>
+          <w:lang w:val="es-CO"/>
+        </w:rPr>
+        <w:t>user_based</w:t>
+      </w:r>
+      <w:proofErr w:type="spellEnd"/>
+      <w:r>
+        <w:rPr>
+          <w:rFonts w:ascii="Times New Roman" w:eastAsia="Times New Roman" w:hAnsi="Times New Roman" w:cs="Times New Roman"/>
+          <w:bCs/>
+          <w:sz w:val="28"/>
+          <w:szCs w:val="28"/>
+          <w:lang w:val="es-CO"/>
+        </w:rPr>
+        <w:t>, de la siguiente manera:</w:t>
+      </w:r>
+    </w:p>
+    <w:p>
+      <w:pPr>
+        <w:pStyle w:val="ListParagraph"/>
+        <w:spacing w:after="0" w:line="240" w:lineRule="auto"/>
+        <w:ind w:left="1200"/>
+        <w:jc w:val="both"/>
+        <w:textAlignment w:val="baseline"/>
+        <w:rPr>
+          <w:rFonts w:ascii="Times New Roman" w:eastAsia="Times New Roman" w:hAnsi="Times New Roman" w:cs="Times New Roman"/>
+          <w:bCs/>
+          <w:sz w:val="28"/>
+          <w:szCs w:val="28"/>
+          <w:lang w:val="es-CO"/>
+        </w:rPr>
+      </w:pPr>
+      <w:r>
+        <w:rPr>
+          <w:noProof/>
+        </w:rPr>
+        <w:lastRenderedPageBreak/>
+        <w:drawing>
+          <wp:inline distT="0" distB="0" distL="0" distR="0" wp14:anchorId="7FBC26F4" wp14:editId="702F4D3B">
+            <wp:extent cx="2552700" cy="1076325"/>
+            <wp:effectExtent l="0" t="0" r="0" b="9525"/>
+            <wp:docPr id="28" name="Picture 28"/>
+            <wp:cNvGraphicFramePr>
+              <a:graphicFrameLocks xmlns:a="http://schemas.openxmlformats.org/drawingml/2006/main" noChangeAspect="1"/>
+            </wp:cNvGraphicFramePr>
+            <a:graphic xmlns:a="http://schemas.openxmlformats.org/drawingml/2006/main">
+              <a:graphicData uri="http://schemas.openxmlformats.org/drawingml/2006/picture">
+                <pic:pic xmlns:pic="http://schemas.openxmlformats.org/drawingml/2006/picture">
+                  <pic:nvPicPr>
+                    <pic:cNvPr id="1" name=""/>
+                    <pic:cNvPicPr/>
+                  </pic:nvPicPr>
+                  <pic:blipFill>
+                    <a:blip r:embed="rId32"/>
+                    <a:stretch>
+                      <a:fillRect/>
+                    </a:stretch>
+                  </pic:blipFill>
+                  <pic:spPr>
+                    <a:xfrm>
+                      <a:off x="0" y="0"/>
+                      <a:ext cx="2552700" cy="1076325"/>
+                    </a:xfrm>
+                    <a:prstGeom prst="rect">
+                      <a:avLst/>
+                    </a:prstGeom>
+                  </pic:spPr>
+                </pic:pic>
+              </a:graphicData>
+            </a:graphic>
+          </wp:inline>
+        </w:drawing>
+      </w:r>
+    </w:p>
+    <w:p>
+      <w:pPr>
+        <w:pStyle w:val="ListParagraph"/>
+        <w:spacing w:after="0" w:line="240" w:lineRule="auto"/>
+        <w:ind w:left="1200"/>
+        <w:jc w:val="both"/>
+        <w:textAlignment w:val="baseline"/>
+        <w:rPr>
+          <w:rFonts w:ascii="Times New Roman" w:eastAsia="Times New Roman" w:hAnsi="Times New Roman" w:cs="Times New Roman"/>
+          <w:bCs/>
+          <w:sz w:val="28"/>
+          <w:szCs w:val="28"/>
+          <w:lang w:val="es-CO"/>
+        </w:rPr>
+      </w:pPr>
+    </w:p>
+    <w:p>
+      <w:pPr>
+        <w:pStyle w:val="ListParagraph"/>
+        <w:spacing w:after="0" w:line="240" w:lineRule="auto"/>
+        <w:ind w:left="1200"/>
+        <w:jc w:val="both"/>
+        <w:textAlignment w:val="baseline"/>
+        <w:rPr>
+          <w:rFonts w:ascii="Times New Roman" w:eastAsia="Times New Roman" w:hAnsi="Times New Roman" w:cs="Times New Roman"/>
+          <w:bCs/>
+          <w:sz w:val="28"/>
+          <w:szCs w:val="28"/>
+          <w:lang w:val="es-CO"/>
+        </w:rPr>
+      </w:pPr>
+      <w:r>
+        <w:rPr>
+          <w:rFonts w:ascii="Times New Roman" w:eastAsia="Times New Roman" w:hAnsi="Times New Roman" w:cs="Times New Roman"/>
+          <w:bCs/>
+          <w:sz w:val="28"/>
+          <w:szCs w:val="28"/>
+          <w:lang w:val="es-CO"/>
+        </w:rPr>
+        <w:t xml:space="preserve">De manera similar, se definió un parámetro </w:t>
+      </w:r>
+      <w:proofErr w:type="spellStart"/>
+      <w:r>
+        <w:rPr>
+          <w:rFonts w:ascii="Times New Roman" w:eastAsia="Times New Roman" w:hAnsi="Times New Roman" w:cs="Times New Roman"/>
+          <w:bCs/>
+          <w:i/>
+          <w:sz w:val="28"/>
+          <w:szCs w:val="28"/>
+          <w:lang w:val="es-CO"/>
+        </w:rPr>
+        <w:t>sim_options_cosine</w:t>
+      </w:r>
+      <w:proofErr w:type="spellEnd"/>
+      <w:r>
+        <w:rPr>
+          <w:rFonts w:ascii="Times New Roman" w:eastAsia="Times New Roman" w:hAnsi="Times New Roman" w:cs="Times New Roman"/>
+          <w:bCs/>
+          <w:sz w:val="28"/>
+          <w:szCs w:val="28"/>
+          <w:lang w:val="es-CO"/>
+        </w:rPr>
+        <w:t xml:space="preserve"> y </w:t>
+      </w:r>
+      <w:proofErr w:type="spellStart"/>
+      <w:r>
+        <w:rPr>
+          <w:rFonts w:ascii="Times New Roman" w:eastAsia="Times New Roman" w:hAnsi="Times New Roman" w:cs="Times New Roman"/>
+          <w:bCs/>
+          <w:i/>
+          <w:sz w:val="28"/>
+          <w:szCs w:val="28"/>
+          <w:lang w:val="es-CO"/>
+        </w:rPr>
+        <w:t>sim_options_pearson</w:t>
+      </w:r>
+      <w:proofErr w:type="spellEnd"/>
+      <w:r>
+        <w:rPr>
+          <w:rFonts w:ascii="Times New Roman" w:eastAsia="Times New Roman" w:hAnsi="Times New Roman" w:cs="Times New Roman"/>
+          <w:bCs/>
+          <w:sz w:val="28"/>
+          <w:szCs w:val="28"/>
+          <w:lang w:val="es-CO"/>
+        </w:rPr>
+        <w:t>.</w:t>
+      </w:r>
+    </w:p>
+    <w:p>
+      <w:pPr>
+        <w:pStyle w:val="ListParagraph"/>
+        <w:spacing w:after="0" w:line="240" w:lineRule="auto"/>
+        <w:ind w:left="1200"/>
+        <w:jc w:val="both"/>
+        <w:textAlignment w:val="baseline"/>
+        <w:rPr>
+          <w:rFonts w:ascii="Times New Roman" w:eastAsia="Times New Roman" w:hAnsi="Times New Roman" w:cs="Times New Roman"/>
+          <w:bCs/>
+          <w:sz w:val="28"/>
+          <w:szCs w:val="28"/>
+          <w:lang w:val="es-CO"/>
+        </w:rPr>
+      </w:pPr>
+    </w:p>
+    <w:p>
+      <w:pPr>
+        <w:pStyle w:val="ListParagraph"/>
+        <w:numPr>
+          <w:ilvl w:val="0"/>
+          <w:numId w:val="14"/>
+        </w:numPr>
+        <w:spacing w:after="0" w:line="240" w:lineRule="auto"/>
+        <w:jc w:val="both"/>
+        <w:textAlignment w:val="baseline"/>
+        <w:rPr>
+          <w:rFonts w:ascii="Times New Roman" w:eastAsia="Times New Roman" w:hAnsi="Times New Roman" w:cs="Times New Roman"/>
+          <w:bCs/>
+          <w:sz w:val="28"/>
+          <w:szCs w:val="28"/>
+          <w:lang w:val="es-CO"/>
+        </w:rPr>
+      </w:pPr>
+      <w:r>
+        <w:rPr>
+          <w:rFonts w:ascii="Times New Roman" w:eastAsia="Times New Roman" w:hAnsi="Times New Roman" w:cs="Times New Roman"/>
+          <w:bCs/>
+          <w:sz w:val="28"/>
+          <w:szCs w:val="28"/>
+          <w:lang w:val="es-CO"/>
+        </w:rPr>
+        <w:t>Predecir la relevancia de los ítems para cada usuario funciona de igual manera para filtrado ítem-ítem que para usuario-usuario y se obtiene el mismo output de la función.</w:t>
+      </w:r>
+    </w:p>
+    <w:p>
+      <w:pPr>
+        <w:pStyle w:val="ListParagraph"/>
+        <w:spacing w:after="0" w:line="240" w:lineRule="auto"/>
+        <w:ind w:left="1200"/>
+        <w:jc w:val="both"/>
+        <w:textAlignment w:val="baseline"/>
+        <w:rPr>
+          <w:rFonts w:ascii="Times New Roman" w:eastAsia="Times New Roman" w:hAnsi="Times New Roman" w:cs="Times New Roman"/>
+          <w:bCs/>
+          <w:sz w:val="28"/>
+          <w:szCs w:val="28"/>
+          <w:lang w:val="es-CO"/>
+        </w:rPr>
+      </w:pPr>
+      <w:r>
+        <w:rPr>
+          <w:noProof/>
+        </w:rPr>
+        <w:drawing>
+          <wp:inline distT="0" distB="0" distL="0" distR="0" wp14:anchorId="28B58EE3" wp14:editId="5837543C">
+            <wp:extent cx="4069080" cy="283210"/>
+            <wp:effectExtent l="0" t="0" r="7620" b="2540"/>
+            <wp:docPr id="29" name="Picture 29" descr="C:\Users\Rogelio Garcia\AppData\Local\Microsoft\Windows\INetCache\Content.MSO\D1D59B0A.tmp"/>
+            <wp:cNvGraphicFramePr>
+              <a:graphicFrameLocks xmlns:a="http://schemas.openxmlformats.org/drawingml/2006/main" noChangeAspect="1"/>
+            </wp:cNvGraphicFramePr>
+            <a:graphic xmlns:a="http://schemas.openxmlformats.org/drawingml/2006/main">
+              <a:graphicData uri="http://schemas.openxmlformats.org/drawingml/2006/picture">
+                <pic:pic xmlns:pic="http://schemas.openxmlformats.org/drawingml/2006/picture">
+                  <pic:nvPicPr>
+                    <pic:cNvPr id="0" name="Picture 5" descr="C:\Users\Rogelio Garcia\AppData\Local\Microsoft\Windows\INetCache\Content.MSO\D1D59B0A.tmp"/>
+                    <pic:cNvPicPr>
+                      <a:picLocks noChangeAspect="1" noChangeArrowheads="1"/>
+                    </pic:cNvPicPr>
+                  </pic:nvPicPr>
+                  <pic:blipFill>
+                    <a:blip r:embed="rId11">
+                      <a:extLst>
+                        <a:ext uri="{28A0092B-C50C-407E-A947-70E740481C1C}">
+                          <a14:useLocalDpi xmlns:a14="http://schemas.microsoft.com/office/drawing/2010/main" val="0"/>
+                        </a:ext>
+                      </a:extLst>
+                    </a:blip>
+                    <a:srcRect/>
+                    <a:stretch>
+                      <a:fillRect/>
+                    </a:stretch>
+                  </pic:blipFill>
+                  <pic:spPr bwMode="auto">
+                    <a:xfrm>
+                      <a:off x="0" y="0"/>
+                      <a:ext cx="4069080" cy="283210"/>
+                    </a:xfrm>
+                    <a:prstGeom prst="rect">
+                      <a:avLst/>
+                    </a:prstGeom>
+                    <a:noFill/>
+                    <a:ln>
+                      <a:noFill/>
+                    </a:ln>
+                  </pic:spPr>
+                </pic:pic>
+              </a:graphicData>
+            </a:graphic>
+          </wp:inline>
+        </w:drawing>
+      </w:r>
+    </w:p>
+    <w:p>
+      <w:pPr>
+        <w:pStyle w:val="ListParagraph"/>
+        <w:spacing w:after="0" w:line="240" w:lineRule="auto"/>
+        <w:ind w:left="1200"/>
+        <w:jc w:val="both"/>
+        <w:textAlignment w:val="baseline"/>
+        <w:rPr>
+          <w:rFonts w:ascii="Times New Roman" w:eastAsia="Times New Roman" w:hAnsi="Times New Roman" w:cs="Times New Roman"/>
+          <w:bCs/>
+          <w:sz w:val="28"/>
+          <w:szCs w:val="28"/>
+          <w:lang w:val="es-CO"/>
+        </w:rPr>
+      </w:pPr>
+    </w:p>
+    <w:p>
+      <w:pPr>
+        <w:pStyle w:val="ListParagraph"/>
+        <w:spacing w:after="0" w:line="240" w:lineRule="auto"/>
+        <w:ind w:left="1200"/>
+        <w:jc w:val="both"/>
+        <w:textAlignment w:val="baseline"/>
+        <w:rPr>
+          <w:rFonts w:ascii="Times New Roman" w:eastAsia="Times New Roman" w:hAnsi="Times New Roman" w:cs="Times New Roman"/>
+          <w:bCs/>
+          <w:sz w:val="28"/>
+          <w:szCs w:val="28"/>
+          <w:lang w:val="es-CO"/>
+        </w:rPr>
+      </w:pPr>
+      <w:r>
+        <w:rPr>
+          <w:rFonts w:ascii="Times New Roman" w:eastAsia="Times New Roman" w:hAnsi="Times New Roman" w:cs="Times New Roman"/>
+          <w:bCs/>
+          <w:sz w:val="28"/>
+          <w:szCs w:val="28"/>
+          <w:lang w:val="es-CO"/>
+        </w:rPr>
+        <w:t xml:space="preserve">No hubo modificaciones en cuanto a la manera de implementar las tres métricas de similitud, lo único que cambia es el parámetro mencionado en el punto anterior. El parámetro </w:t>
+      </w:r>
+      <w:proofErr w:type="spellStart"/>
+      <w:r>
+        <w:rPr>
+          <w:rFonts w:ascii="Times New Roman" w:eastAsia="Times New Roman" w:hAnsi="Times New Roman" w:cs="Times New Roman"/>
+          <w:bCs/>
+          <w:i/>
+          <w:sz w:val="28"/>
+          <w:szCs w:val="28"/>
+          <w:lang w:val="es-CO"/>
+        </w:rPr>
+        <w:t>sim_options</w:t>
+      </w:r>
+      <w:proofErr w:type="spellEnd"/>
+      <w:r>
+        <w:rPr>
+          <w:rFonts w:ascii="Times New Roman" w:eastAsia="Times New Roman" w:hAnsi="Times New Roman" w:cs="Times New Roman"/>
+          <w:bCs/>
+          <w:sz w:val="28"/>
+          <w:szCs w:val="28"/>
+          <w:lang w:val="es-CO"/>
+        </w:rPr>
+        <w:t xml:space="preserve"> se define con la opción </w:t>
+      </w:r>
+      <w:proofErr w:type="spellStart"/>
+      <w:r>
+        <w:rPr>
+          <w:rFonts w:ascii="Times New Roman" w:eastAsia="Times New Roman" w:hAnsi="Times New Roman" w:cs="Times New Roman"/>
+          <w:bCs/>
+          <w:i/>
+          <w:sz w:val="28"/>
+          <w:szCs w:val="28"/>
+          <w:lang w:val="es-CO"/>
+        </w:rPr>
+        <w:t>user_based</w:t>
+      </w:r>
+      <w:proofErr w:type="spellEnd"/>
+      <w:r>
+        <w:rPr>
+          <w:rFonts w:ascii="Times New Roman" w:eastAsia="Times New Roman" w:hAnsi="Times New Roman" w:cs="Times New Roman"/>
+          <w:bCs/>
+          <w:sz w:val="28"/>
+          <w:szCs w:val="28"/>
+          <w:lang w:val="es-CO"/>
+        </w:rPr>
+        <w:t xml:space="preserve"> con valor </w:t>
+      </w:r>
+      <w:r>
+        <w:rPr>
+          <w:rFonts w:ascii="Times New Roman" w:eastAsia="Times New Roman" w:hAnsi="Times New Roman" w:cs="Times New Roman"/>
+          <w:bCs/>
+          <w:i/>
+          <w:sz w:val="28"/>
+          <w:szCs w:val="28"/>
+          <w:lang w:val="es-CO"/>
+        </w:rPr>
+        <w:t>False</w:t>
+      </w:r>
+      <w:r>
+        <w:rPr>
+          <w:rFonts w:ascii="Times New Roman" w:eastAsia="Times New Roman" w:hAnsi="Times New Roman" w:cs="Times New Roman"/>
+          <w:bCs/>
+          <w:sz w:val="28"/>
+          <w:szCs w:val="28"/>
+          <w:lang w:val="es-CO"/>
+        </w:rPr>
+        <w:t>. Luego se inicializa el algoritmo así (tomando Jaccard como ejemplo):</w:t>
+      </w:r>
+    </w:p>
+    <w:p>
+      <w:pPr>
+        <w:pStyle w:val="ListParagraph"/>
+        <w:spacing w:after="0" w:line="240" w:lineRule="auto"/>
+        <w:ind w:left="1200"/>
+        <w:jc w:val="both"/>
+        <w:textAlignment w:val="baseline"/>
+        <w:rPr>
+          <w:rFonts w:ascii="Times New Roman" w:eastAsia="Times New Roman" w:hAnsi="Times New Roman" w:cs="Times New Roman"/>
+          <w:bCs/>
+          <w:sz w:val="28"/>
+          <w:szCs w:val="28"/>
+          <w:lang w:val="es-CO"/>
+        </w:rPr>
+      </w:pPr>
+      <w:r>
+        <w:rPr>
+          <w:noProof/>
+        </w:rPr>
+        <w:drawing>
+          <wp:inline distT="0" distB="0" distL="0" distR="0" wp14:anchorId="2A31238D" wp14:editId="56F1F858">
+            <wp:extent cx="5943600" cy="220980"/>
+            <wp:effectExtent l="0" t="0" r="0" b="7620"/>
+            <wp:docPr id="30" name="Picture 30"/>
+            <wp:cNvGraphicFramePr>
+              <a:graphicFrameLocks xmlns:a="http://schemas.openxmlformats.org/drawingml/2006/main" noChangeAspect="1"/>
+            </wp:cNvGraphicFramePr>
+            <a:graphic xmlns:a="http://schemas.openxmlformats.org/drawingml/2006/main">
+              <a:graphicData uri="http://schemas.openxmlformats.org/drawingml/2006/picture">
+                <pic:pic xmlns:pic="http://schemas.openxmlformats.org/drawingml/2006/picture">
+                  <pic:nvPicPr>
+                    <pic:cNvPr id="1" name=""/>
+                    <pic:cNvPicPr/>
+                  </pic:nvPicPr>
+                  <pic:blipFill>
+                    <a:blip r:embed="rId33"/>
+                    <a:stretch>
+                      <a:fillRect/>
+                    </a:stretch>
+                  </pic:blipFill>
+                  <pic:spPr>
+                    <a:xfrm>
+                      <a:off x="0" y="0"/>
+                      <a:ext cx="5943600" cy="220980"/>
+                    </a:xfrm>
+                    <a:prstGeom prst="rect">
+                      <a:avLst/>
+                    </a:prstGeom>
+                  </pic:spPr>
+                </pic:pic>
+              </a:graphicData>
+            </a:graphic>
+          </wp:inline>
+        </w:drawing>
+      </w:r>
+    </w:p>
+    <w:p>
+      <w:pPr>
+        <w:pStyle w:val="ListParagraph"/>
+        <w:spacing w:after="0" w:line="240" w:lineRule="auto"/>
+        <w:ind w:left="1200"/>
+        <w:jc w:val="both"/>
+        <w:textAlignment w:val="baseline"/>
+        <w:rPr>
+          <w:rFonts w:ascii="Times New Roman" w:eastAsia="Times New Roman" w:hAnsi="Times New Roman" w:cs="Times New Roman"/>
+          <w:bCs/>
+          <w:sz w:val="28"/>
+          <w:szCs w:val="28"/>
+          <w:lang w:val="es-CO"/>
+        </w:rPr>
+      </w:pPr>
+      <w:r>
+        <w:rPr>
+          <w:rFonts w:ascii="Times New Roman" w:eastAsia="Times New Roman" w:hAnsi="Times New Roman" w:cs="Times New Roman"/>
+          <w:bCs/>
+          <w:sz w:val="28"/>
+          <w:szCs w:val="28"/>
+          <w:lang w:val="es-CO"/>
+        </w:rPr>
+        <w:t xml:space="preserve">Luego se llama la función </w:t>
+      </w:r>
+      <w:proofErr w:type="spellStart"/>
+      <w:r>
+        <w:rPr>
+          <w:rFonts w:ascii="Times New Roman" w:eastAsia="Times New Roman" w:hAnsi="Times New Roman" w:cs="Times New Roman"/>
+          <w:bCs/>
+          <w:i/>
+          <w:sz w:val="28"/>
+          <w:szCs w:val="28"/>
+          <w:lang w:val="es-CO"/>
+        </w:rPr>
+        <w:t>fit</w:t>
+      </w:r>
+      <w:proofErr w:type="spellEnd"/>
+      <w:r>
+        <w:rPr>
+          <w:rFonts w:ascii="Times New Roman" w:eastAsia="Times New Roman" w:hAnsi="Times New Roman" w:cs="Times New Roman"/>
+          <w:bCs/>
+          <w:sz w:val="28"/>
+          <w:szCs w:val="28"/>
+          <w:lang w:val="es-CO"/>
+        </w:rPr>
+        <w:t>.</w:t>
+      </w:r>
+    </w:p>
+    <w:p>
+      <w:pPr>
+        <w:pStyle w:val="ListParagraph"/>
+        <w:spacing w:after="0" w:line="240" w:lineRule="auto"/>
+        <w:ind w:left="1200"/>
+        <w:jc w:val="both"/>
+        <w:textAlignment w:val="baseline"/>
+        <w:rPr>
+          <w:rFonts w:ascii="Times New Roman" w:eastAsia="Times New Roman" w:hAnsi="Times New Roman" w:cs="Times New Roman"/>
+          <w:bCs/>
+          <w:sz w:val="28"/>
+          <w:szCs w:val="28"/>
+          <w:lang w:val="es-CO"/>
+        </w:rPr>
+      </w:pPr>
+      <w:r>
+        <w:rPr>
+          <w:noProof/>
+        </w:rPr>
+        <w:drawing>
+          <wp:inline distT="0" distB="0" distL="0" distR="0" wp14:anchorId="7752869D" wp14:editId="34032D99">
+            <wp:extent cx="3467100" cy="333375"/>
+            <wp:effectExtent l="0" t="0" r="0" b="9525"/>
+            <wp:docPr id="31" name="Picture 31"/>
+            <wp:cNvGraphicFramePr>
+              <a:graphicFrameLocks xmlns:a="http://schemas.openxmlformats.org/drawingml/2006/main" noChangeAspect="1"/>
+            </wp:cNvGraphicFramePr>
+            <a:graphic xmlns:a="http://schemas.openxmlformats.org/drawingml/2006/main">
+              <a:graphicData uri="http://schemas.openxmlformats.org/drawingml/2006/picture">
+                <pic:pic xmlns:pic="http://schemas.openxmlformats.org/drawingml/2006/picture">
+                  <pic:nvPicPr>
+                    <pic:cNvPr id="1" name=""/>
+                    <pic:cNvPicPr/>
+                  </pic:nvPicPr>
+                  <pic:blipFill>
+                    <a:blip r:embed="rId34"/>
+                    <a:stretch>
+                      <a:fillRect/>
+                    </a:stretch>
+                  </pic:blipFill>
+                  <pic:spPr>
+                    <a:xfrm>
+                      <a:off x="0" y="0"/>
+                      <a:ext cx="3467100" cy="333375"/>
+                    </a:xfrm>
+                    <a:prstGeom prst="rect">
+                      <a:avLst/>
+                    </a:prstGeom>
+                  </pic:spPr>
+                </pic:pic>
+              </a:graphicData>
+            </a:graphic>
+          </wp:inline>
+        </w:drawing>
+      </w:r>
+    </w:p>
+    <w:p>
+      <w:pPr>
+        <w:pStyle w:val="ListParagraph"/>
+        <w:spacing w:after="0" w:line="240" w:lineRule="auto"/>
+        <w:ind w:left="1200"/>
+        <w:jc w:val="both"/>
+        <w:textAlignment w:val="baseline"/>
+        <w:rPr>
+          <w:rFonts w:ascii="Times New Roman" w:eastAsia="Times New Roman" w:hAnsi="Times New Roman" w:cs="Times New Roman"/>
+          <w:bCs/>
+          <w:sz w:val="28"/>
+          <w:szCs w:val="28"/>
+          <w:lang w:val="es-CO"/>
+        </w:rPr>
+      </w:pPr>
+      <w:r>
+        <w:rPr>
+          <w:rFonts w:ascii="Times New Roman" w:eastAsia="Times New Roman" w:hAnsi="Times New Roman" w:cs="Times New Roman"/>
+          <w:bCs/>
+          <w:sz w:val="28"/>
+          <w:szCs w:val="28"/>
+          <w:lang w:val="es-CO"/>
+        </w:rPr>
+        <w:t xml:space="preserve">La función </w:t>
+      </w:r>
+      <w:proofErr w:type="spellStart"/>
+      <w:r>
+        <w:rPr>
+          <w:rFonts w:ascii="Times New Roman" w:eastAsia="Times New Roman" w:hAnsi="Times New Roman" w:cs="Times New Roman"/>
+          <w:bCs/>
+          <w:i/>
+          <w:sz w:val="28"/>
+          <w:szCs w:val="28"/>
+          <w:lang w:val="es-CO"/>
+        </w:rPr>
+        <w:t>fit</w:t>
+      </w:r>
+      <w:proofErr w:type="spellEnd"/>
+      <w:r>
+        <w:rPr>
+          <w:rFonts w:ascii="Times New Roman" w:eastAsia="Times New Roman" w:hAnsi="Times New Roman" w:cs="Times New Roman"/>
+          <w:bCs/>
+          <w:sz w:val="28"/>
+          <w:szCs w:val="28"/>
+          <w:lang w:val="es-CO"/>
+        </w:rPr>
+        <w:t xml:space="preserve"> de </w:t>
+      </w:r>
+      <w:proofErr w:type="spellStart"/>
+      <w:r>
+        <w:rPr>
+          <w:rFonts w:ascii="Times New Roman" w:eastAsia="Times New Roman" w:hAnsi="Times New Roman" w:cs="Times New Roman"/>
+          <w:bCs/>
+          <w:i/>
+          <w:sz w:val="28"/>
+          <w:szCs w:val="28"/>
+          <w:lang w:val="es-CO"/>
+        </w:rPr>
+        <w:t>KNNBasic</w:t>
+      </w:r>
+      <w:proofErr w:type="spellEnd"/>
+      <w:r>
+        <w:rPr>
+          <w:rFonts w:ascii="Times New Roman" w:eastAsia="Times New Roman" w:hAnsi="Times New Roman" w:cs="Times New Roman"/>
+          <w:bCs/>
+          <w:sz w:val="28"/>
+          <w:szCs w:val="28"/>
+          <w:lang w:val="es-CO"/>
+        </w:rPr>
+        <w:t xml:space="preserve"> llama la función </w:t>
+      </w:r>
+      <w:proofErr w:type="spellStart"/>
+      <w:r>
+        <w:rPr>
+          <w:rFonts w:ascii="Times New Roman" w:eastAsia="Times New Roman" w:hAnsi="Times New Roman" w:cs="Times New Roman"/>
+          <w:bCs/>
+          <w:i/>
+          <w:sz w:val="28"/>
+          <w:szCs w:val="28"/>
+          <w:lang w:val="es-CO"/>
+        </w:rPr>
+        <w:t>fit</w:t>
+      </w:r>
+      <w:proofErr w:type="spellEnd"/>
+      <w:r>
+        <w:rPr>
+          <w:rFonts w:ascii="Times New Roman" w:eastAsia="Times New Roman" w:hAnsi="Times New Roman" w:cs="Times New Roman"/>
+          <w:bCs/>
+          <w:sz w:val="28"/>
+          <w:szCs w:val="28"/>
+          <w:lang w:val="es-CO"/>
+        </w:rPr>
+        <w:t xml:space="preserve"> de </w:t>
+      </w:r>
+      <w:proofErr w:type="spellStart"/>
+      <w:r>
+        <w:rPr>
+          <w:rFonts w:ascii="Times New Roman" w:eastAsia="Times New Roman" w:hAnsi="Times New Roman" w:cs="Times New Roman"/>
+          <w:bCs/>
+          <w:i/>
+          <w:sz w:val="28"/>
+          <w:szCs w:val="28"/>
+          <w:lang w:val="es-CO"/>
+        </w:rPr>
+        <w:t>SymmetricAlgo</w:t>
+      </w:r>
+      <w:proofErr w:type="spellEnd"/>
+      <w:r>
+        <w:rPr>
+          <w:rFonts w:ascii="Times New Roman" w:eastAsia="Times New Roman" w:hAnsi="Times New Roman" w:cs="Times New Roman"/>
+          <w:bCs/>
+          <w:sz w:val="28"/>
+          <w:szCs w:val="28"/>
+          <w:lang w:val="es-CO"/>
+        </w:rPr>
+        <w:t xml:space="preserve"> define el “x” que utiliza el cálculo de similitudes. Esto hace el papel de transponer la matriz para hacer filtrado por usuarios o por ítems.</w:t>
+      </w:r>
+    </w:p>
+    <w:p>
+      <w:pPr>
+        <w:pStyle w:val="ListParagraph"/>
+        <w:spacing w:after="0" w:line="240" w:lineRule="auto"/>
+        <w:ind w:left="1200"/>
+        <w:jc w:val="both"/>
+        <w:textAlignment w:val="baseline"/>
+        <w:rPr>
+          <w:rFonts w:ascii="Times New Roman" w:eastAsia="Times New Roman" w:hAnsi="Times New Roman" w:cs="Times New Roman"/>
+          <w:bCs/>
+          <w:sz w:val="28"/>
+          <w:szCs w:val="28"/>
+          <w:lang w:val="es-CO"/>
+        </w:rPr>
+      </w:pPr>
+      <w:r>
+        <w:rPr>
+          <w:noProof/>
+        </w:rPr>
+        <w:drawing>
+          <wp:inline distT="0" distB="0" distL="0" distR="0" wp14:anchorId="30230CFF" wp14:editId="4949EFA0">
+            <wp:extent cx="5943600" cy="1115695"/>
+            <wp:effectExtent l="0" t="0" r="0" b="8255"/>
+            <wp:docPr id="32" name="Picture 32"/>
+            <wp:cNvGraphicFramePr>
+              <a:graphicFrameLocks xmlns:a="http://schemas.openxmlformats.org/drawingml/2006/main" noChangeAspect="1"/>
+            </wp:cNvGraphicFramePr>
+            <a:graphic xmlns:a="http://schemas.openxmlformats.org/drawingml/2006/main">
+              <a:graphicData uri="http://schemas.openxmlformats.org/drawingml/2006/picture">
+                <pic:pic xmlns:pic="http://schemas.openxmlformats.org/drawingml/2006/picture">
+                  <pic:nvPicPr>
+                    <pic:cNvPr id="1" name=""/>
+                    <pic:cNvPicPr/>
+                  </pic:nvPicPr>
+                  <pic:blipFill>
+                    <a:blip r:embed="rId35"/>
+                    <a:stretch>
+                      <a:fillRect/>
+                    </a:stretch>
+                  </pic:blipFill>
+                  <pic:spPr>
+                    <a:xfrm>
+                      <a:off x="0" y="0"/>
+                      <a:ext cx="5943600" cy="1115695"/>
+                    </a:xfrm>
+                    <a:prstGeom prst="rect">
+                      <a:avLst/>
+                    </a:prstGeom>
+                  </pic:spPr>
+                </pic:pic>
+              </a:graphicData>
+            </a:graphic>
+          </wp:inline>
+        </w:drawing>
+      </w:r>
+    </w:p>
+    <w:p>
+      <w:pPr>
+        <w:pStyle w:val="ListParagraph"/>
+        <w:spacing w:after="0" w:line="240" w:lineRule="auto"/>
+        <w:ind w:left="1200"/>
+        <w:jc w:val="both"/>
+        <w:textAlignment w:val="baseline"/>
+        <w:rPr>
+          <w:rFonts w:ascii="Times New Roman" w:eastAsia="Times New Roman" w:hAnsi="Times New Roman" w:cs="Times New Roman"/>
+          <w:bCs/>
+          <w:sz w:val="28"/>
+          <w:szCs w:val="28"/>
+          <w:lang w:val="es-CO"/>
+        </w:rPr>
+      </w:pPr>
+      <w:r>
+        <w:rPr>
+          <w:rFonts w:ascii="Times New Roman" w:eastAsia="Times New Roman" w:hAnsi="Times New Roman" w:cs="Times New Roman"/>
+          <w:bCs/>
+          <w:sz w:val="28"/>
+          <w:szCs w:val="28"/>
+          <w:lang w:val="es-CO"/>
+        </w:rPr>
+        <w:t xml:space="preserve">El atributo </w:t>
+      </w:r>
+      <w:proofErr w:type="spellStart"/>
+      <w:r>
+        <w:rPr>
+          <w:rFonts w:ascii="Times New Roman" w:eastAsia="Times New Roman" w:hAnsi="Times New Roman" w:cs="Times New Roman"/>
+          <w:bCs/>
+          <w:i/>
+          <w:sz w:val="28"/>
+          <w:szCs w:val="28"/>
+          <w:lang w:val="es-CO"/>
+        </w:rPr>
+        <w:t>trainset</w:t>
+      </w:r>
+      <w:proofErr w:type="spellEnd"/>
+      <w:r>
+        <w:rPr>
+          <w:rFonts w:ascii="Times New Roman" w:eastAsia="Times New Roman" w:hAnsi="Times New Roman" w:cs="Times New Roman"/>
+          <w:bCs/>
+          <w:sz w:val="28"/>
+          <w:szCs w:val="28"/>
+          <w:lang w:val="es-CO"/>
+        </w:rPr>
+        <w:t xml:space="preserve"> es definido en </w:t>
+      </w:r>
+      <w:proofErr w:type="spellStart"/>
+      <w:r>
+        <w:rPr>
+          <w:rFonts w:ascii="Times New Roman" w:eastAsia="Times New Roman" w:hAnsi="Times New Roman" w:cs="Times New Roman"/>
+          <w:bCs/>
+          <w:i/>
+          <w:sz w:val="28"/>
+          <w:szCs w:val="28"/>
+          <w:lang w:val="es-CO"/>
+        </w:rPr>
+        <w:t>AlgoBase</w:t>
+      </w:r>
+      <w:proofErr w:type="spellEnd"/>
+      <w:r>
+        <w:rPr>
+          <w:rFonts w:ascii="Times New Roman" w:eastAsia="Times New Roman" w:hAnsi="Times New Roman" w:cs="Times New Roman"/>
+          <w:bCs/>
+          <w:sz w:val="28"/>
+          <w:szCs w:val="28"/>
+          <w:lang w:val="es-CO"/>
+        </w:rPr>
+        <w:t xml:space="preserve">, y solamente toma el valor del </w:t>
+      </w:r>
+      <w:proofErr w:type="spellStart"/>
+      <w:r>
+        <w:rPr>
+          <w:rFonts w:ascii="Times New Roman" w:eastAsia="Times New Roman" w:hAnsi="Times New Roman" w:cs="Times New Roman"/>
+          <w:bCs/>
+          <w:i/>
+          <w:sz w:val="28"/>
+          <w:szCs w:val="28"/>
+          <w:lang w:val="es-CO"/>
+        </w:rPr>
+        <w:t>train_set</w:t>
+      </w:r>
+      <w:proofErr w:type="spellEnd"/>
+      <w:r>
+        <w:rPr>
+          <w:rFonts w:ascii="Times New Roman" w:eastAsia="Times New Roman" w:hAnsi="Times New Roman" w:cs="Times New Roman"/>
+          <w:bCs/>
+          <w:sz w:val="28"/>
+          <w:szCs w:val="28"/>
+          <w:lang w:val="es-CO"/>
+        </w:rPr>
+        <w:t xml:space="preserve"> que fue pasado como parámetro a</w:t>
+      </w:r>
+      <w:r>
+        <w:rPr>
+          <w:rFonts w:ascii="Times New Roman" w:eastAsia="Times New Roman" w:hAnsi="Times New Roman" w:cs="Times New Roman"/>
+          <w:bCs/>
+          <w:sz w:val="28"/>
+          <w:szCs w:val="28"/>
+          <w:lang w:val="es-CO"/>
+        </w:rPr>
+        <w:t xml:space="preserve"> la función</w:t>
+      </w:r>
+      <w:r>
+        <w:rPr>
+          <w:rFonts w:ascii="Times New Roman" w:eastAsia="Times New Roman" w:hAnsi="Times New Roman" w:cs="Times New Roman"/>
+          <w:bCs/>
+          <w:sz w:val="28"/>
+          <w:szCs w:val="28"/>
+          <w:lang w:val="es-CO"/>
+        </w:rPr>
+        <w:t xml:space="preserve"> </w:t>
+      </w:r>
+      <w:proofErr w:type="spellStart"/>
+      <w:r>
+        <w:rPr>
+          <w:rFonts w:ascii="Times New Roman" w:eastAsia="Times New Roman" w:hAnsi="Times New Roman" w:cs="Times New Roman"/>
+          <w:bCs/>
+          <w:i/>
+          <w:sz w:val="28"/>
+          <w:szCs w:val="28"/>
+          <w:lang w:val="es-CO"/>
+        </w:rPr>
+        <w:t>fit</w:t>
+      </w:r>
+      <w:proofErr w:type="spellEnd"/>
+      <w:r>
+        <w:rPr>
+          <w:rFonts w:ascii="Times New Roman" w:eastAsia="Times New Roman" w:hAnsi="Times New Roman" w:cs="Times New Roman"/>
+          <w:bCs/>
+          <w:sz w:val="28"/>
+          <w:szCs w:val="28"/>
+          <w:lang w:val="es-CO"/>
+        </w:rPr>
+        <w:t>.</w:t>
+      </w:r>
+    </w:p>
+    <w:p>
+      <w:pPr>
+        <w:pStyle w:val="ListParagraph"/>
+        <w:spacing w:after="0" w:line="240" w:lineRule="auto"/>
+        <w:ind w:left="1200"/>
+        <w:jc w:val="both"/>
+        <w:textAlignment w:val="baseline"/>
+        <w:rPr>
+          <w:rFonts w:ascii="Times New Roman" w:eastAsia="Times New Roman" w:hAnsi="Times New Roman" w:cs="Times New Roman"/>
+          <w:bCs/>
+          <w:sz w:val="28"/>
+          <w:szCs w:val="28"/>
+          <w:lang w:val="es-CO"/>
+        </w:rPr>
+      </w:pPr>
+    </w:p>
+    <w:p>
+      <w:pPr>
+        <w:pStyle w:val="ListParagraph"/>
+        <w:spacing w:after="0" w:line="240" w:lineRule="auto"/>
+        <w:ind w:left="1200"/>
+        <w:jc w:val="both"/>
+        <w:textAlignment w:val="baseline"/>
+        <w:rPr>
+          <w:rFonts w:ascii="Times New Roman" w:eastAsia="Times New Roman" w:hAnsi="Times New Roman" w:cs="Times New Roman"/>
+          <w:bCs/>
+          <w:sz w:val="28"/>
+          <w:szCs w:val="28"/>
+          <w:lang w:val="es-CO"/>
+        </w:rPr>
+      </w:pPr>
+      <w:r>
+        <w:rPr>
+          <w:rFonts w:ascii="Times New Roman" w:eastAsia="Times New Roman" w:hAnsi="Times New Roman" w:cs="Times New Roman"/>
+          <w:bCs/>
+          <w:sz w:val="28"/>
+          <w:szCs w:val="28"/>
+          <w:lang w:val="es-CO"/>
+        </w:rPr>
+        <w:t xml:space="preserve">También, al llamar la función </w:t>
+      </w:r>
+      <w:proofErr w:type="spellStart"/>
+      <w:r>
+        <w:rPr>
+          <w:rFonts w:ascii="Times New Roman" w:eastAsia="Times New Roman" w:hAnsi="Times New Roman" w:cs="Times New Roman"/>
+          <w:bCs/>
+          <w:i/>
+          <w:sz w:val="28"/>
+          <w:szCs w:val="28"/>
+          <w:lang w:val="es-CO"/>
+        </w:rPr>
+        <w:t>estimate</w:t>
+      </w:r>
+      <w:proofErr w:type="spellEnd"/>
+      <w:r>
+        <w:rPr>
+          <w:rFonts w:ascii="Times New Roman" w:eastAsia="Times New Roman" w:hAnsi="Times New Roman" w:cs="Times New Roman"/>
+          <w:bCs/>
+          <w:sz w:val="28"/>
+          <w:szCs w:val="28"/>
+          <w:lang w:val="es-CO"/>
+        </w:rPr>
+        <w:t xml:space="preserve"> se utiliza una función </w:t>
+      </w:r>
+      <w:proofErr w:type="spellStart"/>
+      <w:r>
+        <w:rPr>
+          <w:rFonts w:ascii="Times New Roman" w:eastAsia="Times New Roman" w:hAnsi="Times New Roman" w:cs="Times New Roman"/>
+          <w:bCs/>
+          <w:i/>
+          <w:sz w:val="28"/>
+          <w:szCs w:val="28"/>
+          <w:lang w:val="es-CO"/>
+        </w:rPr>
+        <w:t>switch</w:t>
+      </w:r>
+      <w:proofErr w:type="spellEnd"/>
+      <w:r>
+        <w:rPr>
+          <w:rFonts w:ascii="Times New Roman" w:eastAsia="Times New Roman" w:hAnsi="Times New Roman" w:cs="Times New Roman"/>
+          <w:bCs/>
+          <w:sz w:val="28"/>
+          <w:szCs w:val="28"/>
+          <w:lang w:val="es-CO"/>
+        </w:rPr>
+        <w:t xml:space="preserve"> de la clase </w:t>
+      </w:r>
+      <w:proofErr w:type="spellStart"/>
+      <w:r>
+        <w:rPr>
+          <w:rFonts w:ascii="Times New Roman" w:eastAsia="Times New Roman" w:hAnsi="Times New Roman" w:cs="Times New Roman"/>
+          <w:bCs/>
+          <w:i/>
+          <w:sz w:val="28"/>
+          <w:szCs w:val="28"/>
+          <w:lang w:val="es-CO"/>
+        </w:rPr>
+        <w:t>SymmetricAlgo</w:t>
+      </w:r>
+      <w:proofErr w:type="spellEnd"/>
+      <w:r>
+        <w:rPr>
+          <w:rFonts w:ascii="Times New Roman" w:eastAsia="Times New Roman" w:hAnsi="Times New Roman" w:cs="Times New Roman"/>
+          <w:bCs/>
+          <w:sz w:val="28"/>
+          <w:szCs w:val="28"/>
+          <w:lang w:val="es-CO"/>
+        </w:rPr>
+        <w:t xml:space="preserve">, que intercambia la </w:t>
+      </w:r>
+      <w:r>
+        <w:rPr>
+          <w:rFonts w:ascii="Times New Roman" w:eastAsia="Times New Roman" w:hAnsi="Times New Roman" w:cs="Times New Roman"/>
+          <w:bCs/>
+          <w:i/>
+          <w:sz w:val="28"/>
+          <w:szCs w:val="28"/>
+          <w:lang w:val="es-CO"/>
+        </w:rPr>
+        <w:t>x</w:t>
+      </w:r>
+      <w:r>
+        <w:rPr>
+          <w:rFonts w:ascii="Times New Roman" w:eastAsia="Times New Roman" w:hAnsi="Times New Roman" w:cs="Times New Roman"/>
+          <w:bCs/>
+          <w:sz w:val="28"/>
+          <w:szCs w:val="28"/>
+          <w:lang w:val="es-CO"/>
+        </w:rPr>
+        <w:t xml:space="preserve"> y la </w:t>
+      </w:r>
+      <w:r>
+        <w:rPr>
+          <w:rFonts w:ascii="Times New Roman" w:eastAsia="Times New Roman" w:hAnsi="Times New Roman" w:cs="Times New Roman"/>
+          <w:bCs/>
+          <w:i/>
+          <w:sz w:val="28"/>
+          <w:szCs w:val="28"/>
+          <w:lang w:val="es-CO"/>
+        </w:rPr>
+        <w:t>y</w:t>
+      </w:r>
+      <w:r>
+        <w:rPr>
+          <w:rFonts w:ascii="Times New Roman" w:eastAsia="Times New Roman" w:hAnsi="Times New Roman" w:cs="Times New Roman"/>
+          <w:bCs/>
+          <w:sz w:val="28"/>
+          <w:szCs w:val="28"/>
+          <w:lang w:val="es-CO"/>
+        </w:rPr>
+        <w:t xml:space="preserve"> para efectos de estimar las calificaciones.</w:t>
+      </w:r>
+    </w:p>
+    <w:p>
+      <w:pPr>
+        <w:pStyle w:val="ListParagraph"/>
+        <w:spacing w:after="0" w:line="240" w:lineRule="auto"/>
+        <w:ind w:left="1200"/>
+        <w:jc w:val="both"/>
+        <w:textAlignment w:val="baseline"/>
+        <w:rPr>
+          <w:rFonts w:ascii="Times New Roman" w:eastAsia="Times New Roman" w:hAnsi="Times New Roman" w:cs="Times New Roman"/>
+          <w:bCs/>
+          <w:sz w:val="28"/>
+          <w:szCs w:val="28"/>
+          <w:lang w:val="es-CO"/>
+        </w:rPr>
+      </w:pPr>
+    </w:p>
+    <w:p>
+      <w:pPr>
+        <w:pStyle w:val="ListParagraph"/>
+        <w:spacing w:after="0" w:line="240" w:lineRule="auto"/>
+        <w:ind w:left="1200"/>
+        <w:jc w:val="both"/>
+        <w:textAlignment w:val="baseline"/>
+        <w:rPr>
+          <w:rFonts w:ascii="Times New Roman" w:eastAsia="Times New Roman" w:hAnsi="Times New Roman" w:cs="Times New Roman"/>
+          <w:bCs/>
+          <w:sz w:val="28"/>
+          <w:szCs w:val="28"/>
+          <w:lang w:val="es-CO"/>
+        </w:rPr>
+      </w:pPr>
+      <w:r>
+        <w:rPr>
+          <w:noProof/>
+        </w:rPr>
+        <w:lastRenderedPageBreak/>
+        <w:drawing>
+          <wp:inline distT="0" distB="0" distL="0" distR="0" wp14:anchorId="52EB80CB" wp14:editId="2FB8BC98">
+            <wp:extent cx="2638425" cy="323850"/>
+            <wp:effectExtent l="0" t="0" r="9525" b="0"/>
+            <wp:docPr id="33" name="Picture 33"/>
+            <wp:cNvGraphicFramePr>
+              <a:graphicFrameLocks xmlns:a="http://schemas.openxmlformats.org/drawingml/2006/main" noChangeAspect="1"/>
+            </wp:cNvGraphicFramePr>
+            <a:graphic xmlns:a="http://schemas.openxmlformats.org/drawingml/2006/main">
+              <a:graphicData uri="http://schemas.openxmlformats.org/drawingml/2006/picture">
+                <pic:pic xmlns:pic="http://schemas.openxmlformats.org/drawingml/2006/picture">
+                  <pic:nvPicPr>
+                    <pic:cNvPr id="1" name=""/>
+                    <pic:cNvPicPr/>
+                  </pic:nvPicPr>
+                  <pic:blipFill>
+                    <a:blip r:embed="rId36"/>
+                    <a:stretch>
+                      <a:fillRect/>
+                    </a:stretch>
+                  </pic:blipFill>
+                  <pic:spPr>
+                    <a:xfrm>
+                      <a:off x="0" y="0"/>
+                      <a:ext cx="2638425" cy="323850"/>
+                    </a:xfrm>
+                    <a:prstGeom prst="rect">
+                      <a:avLst/>
+                    </a:prstGeom>
+                  </pic:spPr>
+                </pic:pic>
+              </a:graphicData>
+            </a:graphic>
+          </wp:inline>
+        </w:drawing>
+      </w:r>
+    </w:p>
+    <w:p>
+      <w:pPr>
+        <w:pStyle w:val="ListParagraph"/>
+        <w:spacing w:after="0" w:line="240" w:lineRule="auto"/>
+        <w:ind w:left="1200"/>
+        <w:jc w:val="both"/>
+        <w:textAlignment w:val="baseline"/>
+        <w:rPr>
+          <w:rFonts w:ascii="Times New Roman" w:eastAsia="Times New Roman" w:hAnsi="Times New Roman" w:cs="Times New Roman"/>
+          <w:bCs/>
+          <w:sz w:val="28"/>
+          <w:szCs w:val="28"/>
+          <w:lang w:val="es-CO"/>
+        </w:rPr>
+      </w:pPr>
+    </w:p>
+    <w:p>
+      <w:pPr>
+        <w:pStyle w:val="ListParagraph"/>
+        <w:spacing w:after="0" w:line="240" w:lineRule="auto"/>
+        <w:ind w:left="1200"/>
+        <w:jc w:val="both"/>
+        <w:textAlignment w:val="baseline"/>
+        <w:rPr>
+          <w:rFonts w:ascii="Times New Roman" w:eastAsia="Times New Roman" w:hAnsi="Times New Roman" w:cs="Times New Roman"/>
+          <w:bCs/>
+          <w:sz w:val="28"/>
+          <w:szCs w:val="28"/>
+          <w:lang w:val="es-CO"/>
+        </w:rPr>
+      </w:pPr>
+      <w:r>
+        <w:rPr>
+          <w:rFonts w:ascii="Times New Roman" w:eastAsia="Times New Roman" w:hAnsi="Times New Roman" w:cs="Times New Roman"/>
+          <w:bCs/>
+          <w:sz w:val="28"/>
+          <w:szCs w:val="28"/>
+          <w:lang w:val="es-CO"/>
+        </w:rPr>
+        <w:t>Estas son las únicas diferencias entre la implementación de filtrado por usuarios y por ítems, dado que son simétricos.</w:t>
+      </w:r>
+    </w:p>
+    <w:p>
+      <w:pPr>
+        <w:pStyle w:val="ListParagraph"/>
+        <w:numPr>
+          <w:ilvl w:val="0"/>
+          <w:numId w:val="14"/>
+        </w:numPr>
+        <w:spacing w:after="0" w:line="240" w:lineRule="auto"/>
+        <w:jc w:val="both"/>
+        <w:textAlignment w:val="baseline"/>
+        <w:rPr>
+          <w:rFonts w:ascii="Times New Roman" w:eastAsia="Times New Roman" w:hAnsi="Times New Roman" w:cs="Times New Roman"/>
+          <w:bCs/>
+          <w:sz w:val="28"/>
+          <w:szCs w:val="28"/>
+          <w:lang w:val="es-CO"/>
+        </w:rPr>
+      </w:pPr>
+      <w:r>
+        <w:rPr>
+          <w:rFonts w:ascii="Times New Roman" w:eastAsia="Times New Roman" w:hAnsi="Times New Roman" w:cs="Times New Roman"/>
+          <w:bCs/>
+          <w:sz w:val="28"/>
+          <w:szCs w:val="28"/>
+          <w:lang w:val="es-CO"/>
+        </w:rPr>
+        <w:t xml:space="preserve">Para ser consistentes con la experimentación, también se utilizará </w:t>
+      </w:r>
+      <w:r>
+        <w:rPr>
+          <w:rFonts w:ascii="Times New Roman" w:eastAsia="Times New Roman" w:hAnsi="Times New Roman" w:cs="Times New Roman"/>
+          <w:bCs/>
+          <w:sz w:val="28"/>
+          <w:szCs w:val="28"/>
+          <w:lang w:val="es-CO"/>
+        </w:rPr>
+        <w:t>RMSE.</w:t>
+      </w:r>
+      <w:r>
+        <w:rPr>
+          <w:rFonts w:ascii="Times New Roman" w:eastAsia="Times New Roman" w:hAnsi="Times New Roman" w:cs="Times New Roman"/>
+          <w:bCs/>
+          <w:sz w:val="28"/>
+          <w:szCs w:val="28"/>
+          <w:lang w:val="es-CO"/>
+        </w:rPr>
+        <w:t xml:space="preserve"> </w:t>
+      </w:r>
+    </w:p>
+    <w:p>
+      <w:pPr>
+        <w:pStyle w:val="ListParagraph"/>
+        <w:numPr>
+          <w:ilvl w:val="0"/>
+          <w:numId w:val="14"/>
+        </w:numPr>
+        <w:spacing w:after="0" w:line="240" w:lineRule="auto"/>
+        <w:jc w:val="both"/>
+        <w:textAlignment w:val="baseline"/>
+        <w:rPr>
+          <w:rFonts w:ascii="Times New Roman" w:eastAsia="Times New Roman" w:hAnsi="Times New Roman" w:cs="Times New Roman"/>
+          <w:bCs/>
+          <w:sz w:val="28"/>
+          <w:szCs w:val="28"/>
+          <w:lang w:val="es-CO"/>
+        </w:rPr>
+      </w:pPr>
+      <w:r>
+        <w:rPr>
+          <w:rFonts w:ascii="Times New Roman" w:eastAsia="Times New Roman" w:hAnsi="Times New Roman" w:cs="Times New Roman"/>
+          <w:bCs/>
+          <w:sz w:val="28"/>
+          <w:szCs w:val="28"/>
+          <w:lang w:val="es-CO"/>
+        </w:rPr>
+        <w:t>La estrategia para variar los parámetros es la misma, sin embargo, los valores de k sí cambiaron.</w:t>
+      </w:r>
+    </w:p>
+    <w:p>
+      <w:pPr>
+        <w:spacing w:after="0" w:line="240" w:lineRule="auto"/>
+        <w:jc w:val="both"/>
+        <w:textAlignment w:val="baseline"/>
+        <w:rPr>
+          <w:rFonts w:ascii="Times New Roman" w:eastAsia="Times New Roman" w:hAnsi="Times New Roman" w:cs="Times New Roman"/>
+          <w:bCs/>
+          <w:sz w:val="28"/>
+          <w:szCs w:val="28"/>
+          <w:lang w:val="es-CO"/>
+        </w:rPr>
+      </w:pPr>
+    </w:p>
+    <w:p>
+      <w:pPr>
+        <w:spacing w:after="0" w:line="240" w:lineRule="auto"/>
+        <w:ind w:left="1200"/>
+        <w:jc w:val="both"/>
+        <w:textAlignment w:val="baseline"/>
+        <w:rPr>
+          <w:rFonts w:ascii="Times New Roman" w:eastAsia="Times New Roman" w:hAnsi="Times New Roman" w:cs="Times New Roman"/>
+          <w:bCs/>
+          <w:sz w:val="28"/>
+          <w:szCs w:val="28"/>
+          <w:lang w:val="es-CO"/>
+        </w:rPr>
+      </w:pPr>
+      <w:r>
+        <w:rPr>
+          <w:rFonts w:ascii="Times New Roman" w:eastAsia="Times New Roman" w:hAnsi="Times New Roman" w:cs="Times New Roman"/>
+          <w:bCs/>
+          <w:sz w:val="28"/>
+          <w:szCs w:val="28"/>
+          <w:lang w:val="es-CO"/>
+        </w:rPr>
+        <w:t xml:space="preserve">En la siguiente figura se muestran valores para k de entre 1 y 1000. </w:t>
+      </w:r>
+      <w:r>
+        <w:rPr>
+          <w:rFonts w:ascii="Times New Roman" w:eastAsia="Times New Roman" w:hAnsi="Times New Roman" w:cs="Times New Roman"/>
+          <w:bCs/>
+          <w:sz w:val="28"/>
+          <w:szCs w:val="28"/>
+          <w:lang w:val="es-CO"/>
+        </w:rPr>
+        <w:t>Luego se intentó determinar en qué punto el error deja de variar; este punto cambia mucho cada vez que se ejecuta el script. En la tabla se resumen los valores encontrados tras 10 intentos.</w:t>
+      </w:r>
+    </w:p>
+    <w:p>
+      <w:pPr>
+        <w:spacing w:after="0" w:line="240" w:lineRule="auto"/>
+        <w:ind w:left="1200"/>
+        <w:jc w:val="both"/>
+        <w:textAlignment w:val="baseline"/>
+        <w:rPr>
+          <w:rFonts w:ascii="Times New Roman" w:eastAsia="Times New Roman" w:hAnsi="Times New Roman" w:cs="Times New Roman"/>
+          <w:bCs/>
+          <w:sz w:val="28"/>
+          <w:szCs w:val="28"/>
+          <w:lang w:val="es-CO"/>
+        </w:rPr>
+      </w:pPr>
+      <w:r>
+        <w:rPr>
+          <w:noProof/>
+        </w:rPr>
+        <w:drawing>
+          <wp:inline distT="0" distB="0" distL="0" distR="0" wp14:anchorId="71167335" wp14:editId="054E9B76">
+            <wp:extent cx="5229225" cy="4038600"/>
+            <wp:effectExtent l="0" t="0" r="9525" b="0"/>
+            <wp:docPr id="34" name="Picture 34"/>
+            <wp:cNvGraphicFramePr>
+              <a:graphicFrameLocks xmlns:a="http://schemas.openxmlformats.org/drawingml/2006/main" noChangeAspect="1"/>
+            </wp:cNvGraphicFramePr>
+            <a:graphic xmlns:a="http://schemas.openxmlformats.org/drawingml/2006/main">
+              <a:graphicData uri="http://schemas.openxmlformats.org/drawingml/2006/picture">
+                <pic:pic xmlns:pic="http://schemas.openxmlformats.org/drawingml/2006/picture">
+                  <pic:nvPicPr>
+                    <pic:cNvPr id="1" name=""/>
+                    <pic:cNvPicPr/>
+                  </pic:nvPicPr>
+                  <pic:blipFill>
+                    <a:blip r:embed="rId37"/>
+                    <a:stretch>
+                      <a:fillRect/>
+                    </a:stretch>
+                  </pic:blipFill>
+                  <pic:spPr>
+                    <a:xfrm>
+                      <a:off x="0" y="0"/>
+                      <a:ext cx="5229225" cy="4038600"/>
+                    </a:xfrm>
+                    <a:prstGeom prst="rect">
+                      <a:avLst/>
+                    </a:prstGeom>
+                  </pic:spPr>
+                </pic:pic>
+              </a:graphicData>
+            </a:graphic>
+          </wp:inline>
+        </w:drawing>
+      </w:r>
+    </w:p>
+    <w:p>
+      <w:pPr>
+        <w:spacing w:after="0" w:line="240" w:lineRule="auto"/>
+        <w:ind w:left="1200"/>
+        <w:jc w:val="both"/>
+        <w:textAlignment w:val="baseline"/>
+        <w:rPr>
+          <w:rFonts w:ascii="Times New Roman" w:eastAsia="Times New Roman" w:hAnsi="Times New Roman" w:cs="Times New Roman"/>
+          <w:bCs/>
+          <w:sz w:val="28"/>
+          <w:szCs w:val="28"/>
+          <w:lang w:val="es-CO"/>
+        </w:rPr>
+      </w:pPr>
+      <w:r>
+        <w:rPr>
+          <w:rFonts w:ascii="Times New Roman" w:eastAsia="Times New Roman" w:hAnsi="Times New Roman" w:cs="Times New Roman"/>
+          <w:bCs/>
+          <w:noProof/>
+          <w:sz w:val="28"/>
+          <w:szCs w:val="28"/>
+          <w:lang w:val="es-CO"/>
+        </w:rPr>
+        <w:lastRenderedPageBreak/>
+        <w:drawing>
+          <wp:inline distT="0" distB="0" distL="0" distR="0" wp14:anchorId="0B28403A" wp14:editId="2A3247D0">
+            <wp:extent cx="5852172" cy="4389129"/>
+            <wp:effectExtent l="0" t="0" r="0" b="0"/>
+            <wp:docPr id="37" name="Picture 37" descr="A picture containing screenshot&#10;&#10;Description automatically generated"/>
+            <wp:cNvGraphicFramePr>
+              <a:graphicFrameLocks xmlns:a="http://schemas.openxmlformats.org/drawingml/2006/main" noChangeAspect="1"/>
+            </wp:cNvGraphicFramePr>
+            <a:graphic xmlns:a="http://schemas.openxmlformats.org/drawingml/2006/main">
+              <a:graphicData uri="http://schemas.openxmlformats.org/drawingml/2006/picture">
+                <pic:pic xmlns:pic="http://schemas.openxmlformats.org/drawingml/2006/picture">
+                  <pic:nvPicPr>
+                    <pic:cNvPr id="37" name="k-45-item.png"/>
+                    <pic:cNvPicPr/>
+                  </pic:nvPicPr>
+                  <pic:blipFill>
+                    <a:blip r:embed="rId38">
+                      <a:extLst>
+                        <a:ext uri="{28A0092B-C50C-407E-A947-70E740481C1C}">
+                          <a14:useLocalDpi xmlns:a14="http://schemas.microsoft.com/office/drawing/2010/main" val="0"/>
+                        </a:ext>
+                      </a:extLst>
+                    </a:blip>
+                    <a:stretch>
+                      <a:fillRect/>
+                    </a:stretch>
+                  </pic:blipFill>
+                  <pic:spPr>
+                    <a:xfrm>
+                      <a:off x="0" y="0"/>
+                      <a:ext cx="5852172" cy="4389129"/>
+                    </a:xfrm>
+                    <a:prstGeom prst="rect">
+                      <a:avLst/>
+                    </a:prstGeom>
+                  </pic:spPr>
+                </pic:pic>
+              </a:graphicData>
+            </a:graphic>
+          </wp:inline>
+        </w:drawing>
+      </w:r>
+    </w:p>
+    <w:p>
+      <w:pPr>
+        <w:spacing w:after="0" w:line="240" w:lineRule="auto"/>
+        <w:ind w:left="1200"/>
+        <w:jc w:val="both"/>
+        <w:textAlignment w:val="baseline"/>
+        <w:rPr>
+          <w:rFonts w:ascii="Times New Roman" w:eastAsia="Times New Roman" w:hAnsi="Times New Roman" w:cs="Times New Roman"/>
+          <w:bCs/>
+          <w:sz w:val="28"/>
+          <w:szCs w:val="28"/>
+          <w:lang w:val="es-CO"/>
+        </w:rPr>
+      </w:pPr>
+      <w:r>
+        <w:rPr>
+          <w:rFonts w:ascii="Times New Roman" w:eastAsia="Times New Roman" w:hAnsi="Times New Roman" w:cs="Times New Roman"/>
+          <w:bCs/>
+          <w:sz w:val="28"/>
+          <w:szCs w:val="28"/>
+          <w:lang w:val="es-CO"/>
+        </w:rPr>
+        <w:t>Luego de experimentar con los valores óptimos, se llegó</w:t>
+      </w:r>
+      <w:r>
+        <w:rPr>
+          <w:rFonts w:ascii="Times New Roman" w:eastAsia="Times New Roman" w:hAnsi="Times New Roman" w:cs="Times New Roman"/>
+          <w:bCs/>
+          <w:sz w:val="28"/>
+          <w:szCs w:val="28"/>
+          <w:lang w:val="es-CO"/>
+        </w:rPr>
+        <w:t xml:space="preserve"> a este resumen:</w:t>
+      </w:r>
+    </w:p>
+    <w:p>
+      <w:pPr>
+        <w:spacing w:after="0" w:line="240" w:lineRule="auto"/>
+        <w:jc w:val="both"/>
+        <w:textAlignment w:val="baseline"/>
+        <w:rPr>
+          <w:rFonts w:ascii="Times New Roman" w:eastAsia="Times New Roman" w:hAnsi="Times New Roman" w:cs="Times New Roman"/>
+          <w:bCs/>
+          <w:sz w:val="28"/>
+          <w:szCs w:val="28"/>
+          <w:lang w:val="es-CO"/>
+        </w:rPr>
+      </w:pPr>
+      <w:r>
+        <w:rPr>
+          <w:rFonts w:ascii="Times New Roman" w:eastAsia="Times New Roman" w:hAnsi="Times New Roman" w:cs="Times New Roman"/>
+          <w:bCs/>
+          <w:noProof/>
+          <w:sz w:val="28"/>
+          <w:szCs w:val="28"/>
+          <w:lang w:val="es-CO"/>
+        </w:rPr>
+        <w:drawing>
+          <wp:inline distT="0" distB="0" distL="0" distR="0" wp14:anchorId="7263442B" wp14:editId="2BC6E15A">
+            <wp:extent cx="5943600" cy="549275"/>
+            <wp:effectExtent l="0" t="0" r="0" b="3175"/>
+            <wp:docPr id="35" name="Picture 35"/>
+            <wp:cNvGraphicFramePr>
+              <a:graphicFrameLocks xmlns:a="http://schemas.openxmlformats.org/drawingml/2006/main" noChangeAspect="1"/>
+            </wp:cNvGraphicFramePr>
+            <a:graphic xmlns:a="http://schemas.openxmlformats.org/drawingml/2006/main">
+              <a:graphicData uri="http://schemas.openxmlformats.org/drawingml/2006/picture">
+                <pic:pic xmlns:pic="http://schemas.openxmlformats.org/drawingml/2006/picture">
+                  <pic:nvPicPr>
+                    <pic:cNvPr id="0" name="Picture 1"/>
+                    <pic:cNvPicPr>
+                      <a:picLocks noChangeAspect="1" noChangeArrowheads="1"/>
+                    </pic:cNvPicPr>
+                  </pic:nvPicPr>
+                  <pic:blipFill>
+                    <a:blip r:embed="rId39">
+                      <a:extLst>
+                        <a:ext uri="{28A0092B-C50C-407E-A947-70E740481C1C}">
+                          <a14:useLocalDpi xmlns:a14="http://schemas.microsoft.com/office/drawing/2010/main" val="0"/>
+                        </a:ext>
+                      </a:extLst>
+                    </a:blip>
+                    <a:srcRect/>
+                    <a:stretch>
+                      <a:fillRect/>
+                    </a:stretch>
+                  </pic:blipFill>
+                  <pic:spPr bwMode="auto">
+                    <a:xfrm>
+                      <a:off x="0" y="0"/>
+                      <a:ext cx="5943600" cy="549275"/>
+                    </a:xfrm>
+                    <a:prstGeom prst="rect">
+                      <a:avLst/>
+                    </a:prstGeom>
+                    <a:noFill/>
+                    <a:ln>
+                      <a:noFill/>
+                    </a:ln>
+                  </pic:spPr>
+                </pic:pic>
+              </a:graphicData>
+            </a:graphic>
+          </wp:inline>
+        </w:drawing>
+      </w:r>
+    </w:p>
+    <w:p>
+      <w:pPr>
+        <w:spacing w:after="0" w:line="240" w:lineRule="auto"/>
+        <w:jc w:val="both"/>
+        <w:textAlignment w:val="baseline"/>
+        <w:rPr>
+          <w:rFonts w:ascii="Times New Roman" w:eastAsia="Times New Roman" w:hAnsi="Times New Roman" w:cs="Times New Roman"/>
+          <w:bCs/>
+          <w:sz w:val="28"/>
+          <w:szCs w:val="28"/>
+          <w:lang w:val="es-CO"/>
+        </w:rPr>
+      </w:pPr>
+      <w:r>
+        <w:rPr>
+          <w:rFonts w:ascii="Times New Roman" w:eastAsia="Times New Roman" w:hAnsi="Times New Roman" w:cs="Times New Roman"/>
+          <w:bCs/>
+          <w:noProof/>
+          <w:sz w:val="28"/>
+          <w:szCs w:val="28"/>
+          <w:lang w:val="es-CO"/>
+        </w:rPr>
+        <w:drawing>
+          <wp:inline distT="0" distB="0" distL="0" distR="0" wp14:anchorId="51F2A7E9" wp14:editId="511BB9B8">
+            <wp:extent cx="5943600" cy="549275"/>
+            <wp:effectExtent l="0" t="0" r="0" b="3175"/>
+            <wp:docPr id="36" name="Picture 36"/>
+            <wp:cNvGraphicFramePr>
+              <a:graphicFrameLocks xmlns:a="http://schemas.openxmlformats.org/drawingml/2006/main" noChangeAspect="1"/>
+            </wp:cNvGraphicFramePr>
+            <a:graphic xmlns:a="http://schemas.openxmlformats.org/drawingml/2006/main">
+              <a:graphicData uri="http://schemas.openxmlformats.org/drawingml/2006/picture">
+                <pic:pic xmlns:pic="http://schemas.openxmlformats.org/drawingml/2006/picture">
+                  <pic:nvPicPr>
+                    <pic:cNvPr id="0" name="Picture 2"/>
+                    <pic:cNvPicPr>
+                      <a:picLocks noChangeAspect="1" noChangeArrowheads="1"/>
+                    </pic:cNvPicPr>
+                  </pic:nvPicPr>
+                  <pic:blipFill>
+                    <a:blip r:embed="rId40">
+                      <a:extLst>
+                        <a:ext uri="{28A0092B-C50C-407E-A947-70E740481C1C}">
+                          <a14:useLocalDpi xmlns:a14="http://schemas.microsoft.com/office/drawing/2010/main" val="0"/>
+                        </a:ext>
+                      </a:extLst>
+                    </a:blip>
+                    <a:srcRect/>
+                    <a:stretch>
+                      <a:fillRect/>
+                    </a:stretch>
+                  </pic:blipFill>
+                  <pic:spPr bwMode="auto">
+                    <a:xfrm>
+                      <a:off x="0" y="0"/>
+                      <a:ext cx="5943600" cy="549275"/>
+                    </a:xfrm>
+                    <a:prstGeom prst="rect">
+                      <a:avLst/>
+                    </a:prstGeom>
+                    <a:noFill/>
+                    <a:ln>
+                      <a:noFill/>
+                    </a:ln>
+                  </pic:spPr>
+                </pic:pic>
+              </a:graphicData>
+            </a:graphic>
+          </wp:inline>
+        </w:drawing>
+      </w:r>
+    </w:p>
+    <w:p>
+      <w:pPr>
+        <w:spacing w:after="0" w:line="240" w:lineRule="auto"/>
+        <w:jc w:val="both"/>
+        <w:textAlignment w:val="baseline"/>
+        <w:rPr>
+          <w:rFonts w:ascii="Times New Roman" w:eastAsia="Times New Roman" w:hAnsi="Times New Roman" w:cs="Times New Roman"/>
+          <w:bCs/>
+          <w:sz w:val="28"/>
+          <w:szCs w:val="28"/>
+          <w:lang w:val="es-CO"/>
+        </w:rPr>
+      </w:pPr>
+    </w:p>
+    <w:p>
+      <w:pPr>
+        <w:spacing w:after="0" w:line="240" w:lineRule="auto"/>
+        <w:ind w:left="1260"/>
+        <w:jc w:val="both"/>
+        <w:textAlignment w:val="baseline"/>
+        <w:rPr>
+          <w:rFonts w:ascii="Times New Roman" w:eastAsia="Times New Roman" w:hAnsi="Times New Roman" w:cs="Times New Roman"/>
+          <w:bCs/>
+          <w:sz w:val="28"/>
+          <w:szCs w:val="28"/>
+        </w:rPr>
+      </w:pPr>
+      <w:r>
+        <w:rPr>
+          <w:rFonts w:ascii="Times New Roman" w:eastAsia="Times New Roman" w:hAnsi="Times New Roman" w:cs="Times New Roman"/>
+          <w:bCs/>
+          <w:sz w:val="28"/>
+          <w:szCs w:val="28"/>
+          <w:lang w:val="es-CO"/>
+        </w:rPr>
+        <w:t>En general, Jaccard sigue teniendo menos error</w:t>
+      </w:r>
+      <w:r>
+        <w:rPr>
+          <w:rFonts w:ascii="Times New Roman" w:eastAsia="Times New Roman" w:hAnsi="Times New Roman" w:cs="Times New Roman"/>
+          <w:bCs/>
+          <w:sz w:val="28"/>
+          <w:szCs w:val="28"/>
+          <w:lang w:val="es-CO"/>
+        </w:rPr>
+        <w:t>, aunque la diferencia no es muy grande con coseno. Pearson, que en el filtrado usuario-usuario tuvo una mejor precisión que coseno, en este caso está por debajo. El número óptimo de vecinos para Jaccard, Pearson y coseno son 20, 30 y 40, respectivamente, sin embargo, como siempre después de este número óptimo el error permanece igual, se va a optar por utilizar 30, 40 y 50 como valores óptimos de k.</w:t>
+      </w:r>
+    </w:p>
+    <w:p>
+      <w:pPr>
+        <w:spacing w:after="0" w:line="240" w:lineRule="auto"/>
+        <w:ind w:left="1260"/>
+        <w:jc w:val="both"/>
+        <w:textAlignment w:val="baseline"/>
+        <w:rPr>
+          <w:rFonts w:ascii="Times New Roman" w:eastAsia="Times New Roman" w:hAnsi="Times New Roman" w:cs="Times New Roman"/>
+          <w:bCs/>
+          <w:sz w:val="28"/>
+          <w:szCs w:val="28"/>
+        </w:rPr>
+      </w:pPr>
+    </w:p>
+    <w:p>
+      <w:pPr>
+        <w:spacing w:after="0" w:line="240" w:lineRule="auto"/>
+        <w:ind w:left="1260"/>
+        <w:jc w:val="both"/>
+        <w:textAlignment w:val="baseline"/>
+        <w:rPr>
+          <w:rFonts w:ascii="Times New Roman" w:eastAsia="Times New Roman" w:hAnsi="Times New Roman" w:cs="Times New Roman"/>
+          <w:bCs/>
+          <w:sz w:val="28"/>
+          <w:szCs w:val="28"/>
+          <w:lang w:val="es-CO"/>
+        </w:rPr>
+      </w:pPr>
+      <w:r>
+        <w:rPr>
+          <w:rFonts w:ascii="Times New Roman" w:eastAsia="Times New Roman" w:hAnsi="Times New Roman" w:cs="Times New Roman"/>
+          <w:bCs/>
+          <w:sz w:val="28"/>
+          <w:szCs w:val="28"/>
+          <w:lang w:val="es-CO"/>
+        </w:rPr>
+        <w:t>Con la estrategia de c</w:t>
+      </w:r>
+      <w:r>
+        <w:rPr>
+          <w:rFonts w:ascii="Times New Roman" w:eastAsia="Times New Roman" w:hAnsi="Times New Roman" w:cs="Times New Roman"/>
+          <w:bCs/>
+          <w:sz w:val="28"/>
+          <w:szCs w:val="28"/>
+          <w:lang w:val="es-CO"/>
+        </w:rPr>
+        <w:t xml:space="preserve">ambiar un </w:t>
+      </w:r>
+      <w:proofErr w:type="spellStart"/>
+      <w:r>
+        <w:rPr>
+          <w:rFonts w:ascii="Times New Roman" w:eastAsia="Times New Roman" w:hAnsi="Times New Roman" w:cs="Times New Roman"/>
+          <w:bCs/>
+          <w:sz w:val="28"/>
+          <w:szCs w:val="28"/>
+          <w:lang w:val="es-CO"/>
+        </w:rPr>
+        <w:t>threshold</w:t>
+      </w:r>
+      <w:proofErr w:type="spellEnd"/>
+      <w:r>
+        <w:rPr>
+          <w:rFonts w:ascii="Times New Roman" w:eastAsia="Times New Roman" w:hAnsi="Times New Roman" w:cs="Times New Roman"/>
+          <w:bCs/>
+          <w:sz w:val="28"/>
+          <w:szCs w:val="28"/>
+          <w:lang w:val="es-CO"/>
+        </w:rPr>
+        <w:t>, se logró tener el umbral óptimo para cada algoritmo:</w:t>
+      </w:r>
+    </w:p>
+    <w:p>
+      <w:pPr>
+        <w:spacing w:after="0" w:line="240" w:lineRule="auto"/>
+        <w:ind w:left="1260"/>
+        <w:jc w:val="both"/>
+        <w:textAlignment w:val="baseline"/>
+        <w:rPr>
+          <w:rFonts w:ascii="Times New Roman" w:eastAsia="Times New Roman" w:hAnsi="Times New Roman" w:cs="Times New Roman"/>
+          <w:bCs/>
+          <w:sz w:val="28"/>
+          <w:szCs w:val="28"/>
+          <w:lang w:val="es-CO"/>
+        </w:rPr>
+      </w:pPr>
+      <w:r>
+        <w:rPr>
+          <w:rFonts w:ascii="Times New Roman" w:eastAsia="Times New Roman" w:hAnsi="Times New Roman" w:cs="Times New Roman"/>
+          <w:bCs/>
+          <w:noProof/>
+          <w:sz w:val="28"/>
+          <w:szCs w:val="28"/>
+          <w:lang w:val="es-CO"/>
+        </w:rPr>
+        <w:lastRenderedPageBreak/>
+        <w:drawing>
+          <wp:inline distT="0" distB="0" distL="0" distR="0" wp14:anchorId="634B4D80" wp14:editId="52442140">
+            <wp:extent cx="5852172" cy="4389129"/>
+            <wp:effectExtent l="0" t="0" r="0" b="0"/>
+            <wp:docPr id="38" name="Picture 38" descr="A screenshot of a cell phone&#10;&#10;Description automatically generated"/>
+            <wp:cNvGraphicFramePr>
+              <a:graphicFrameLocks xmlns:a="http://schemas.openxmlformats.org/drawingml/2006/main" noChangeAspect="1"/>
+            </wp:cNvGraphicFramePr>
+            <a:graphic xmlns:a="http://schemas.openxmlformats.org/drawingml/2006/main">
+              <a:graphicData uri="http://schemas.openxmlformats.org/drawingml/2006/picture">
+                <pic:pic xmlns:pic="http://schemas.openxmlformats.org/drawingml/2006/picture">
+                  <pic:nvPicPr>
+                    <pic:cNvPr id="38" name="Tresholding-user.png"/>
+                    <pic:cNvPicPr/>
+                  </pic:nvPicPr>
+                  <pic:blipFill>
+                    <a:blip r:embed="rId41">
+                      <a:extLst>
+                        <a:ext uri="{28A0092B-C50C-407E-A947-70E740481C1C}">
+                          <a14:useLocalDpi xmlns:a14="http://schemas.microsoft.com/office/drawing/2010/main" val="0"/>
+                        </a:ext>
+                      </a:extLst>
+                    </a:blip>
+                    <a:stretch>
+                      <a:fillRect/>
+                    </a:stretch>
+                  </pic:blipFill>
+                  <pic:spPr>
+                    <a:xfrm>
+                      <a:off x="0" y="0"/>
+                      <a:ext cx="5852172" cy="4389129"/>
+                    </a:xfrm>
+                    <a:prstGeom prst="rect">
+                      <a:avLst/>
+                    </a:prstGeom>
+                  </pic:spPr>
+                </pic:pic>
+              </a:graphicData>
+            </a:graphic>
+          </wp:inline>
+        </w:drawing>
+      </w:r>
+    </w:p>
+    <w:p>
+      <w:pPr>
+        <w:spacing w:after="0" w:line="240" w:lineRule="auto"/>
+        <w:ind w:left="1260"/>
+        <w:jc w:val="both"/>
+        <w:textAlignment w:val="baseline"/>
+        <w:rPr>
+          <w:rFonts w:ascii="Times New Roman" w:eastAsia="Times New Roman" w:hAnsi="Times New Roman" w:cs="Times New Roman"/>
+          <w:bCs/>
+          <w:sz w:val="28"/>
+          <w:szCs w:val="28"/>
+          <w:lang w:val="es-CO"/>
+        </w:rPr>
+      </w:pPr>
+      <w:r>
+        <w:rPr>
+          <w:rFonts w:ascii="Times New Roman" w:eastAsia="Times New Roman" w:hAnsi="Times New Roman" w:cs="Times New Roman"/>
+          <w:bCs/>
+          <w:sz w:val="28"/>
+          <w:szCs w:val="28"/>
+          <w:lang w:val="es-CO"/>
+        </w:rPr>
+        <w:t xml:space="preserve">Luego de obtener los parámetros óptimos, se realiza una comparación entre </w:t>
+      </w:r>
+      <w:proofErr w:type="spellStart"/>
+      <w:r>
+        <w:rPr>
+          <w:rFonts w:ascii="Times New Roman" w:eastAsia="Times New Roman" w:hAnsi="Times New Roman" w:cs="Times New Roman"/>
+          <w:bCs/>
+          <w:i/>
+          <w:sz w:val="28"/>
+          <w:szCs w:val="28"/>
+          <w:lang w:val="es-CO"/>
+        </w:rPr>
+        <w:t>thresholding</w:t>
+      </w:r>
+      <w:proofErr w:type="spellEnd"/>
+      <w:r>
+        <w:rPr>
+          <w:rFonts w:ascii="Times New Roman" w:eastAsia="Times New Roman" w:hAnsi="Times New Roman" w:cs="Times New Roman"/>
+          <w:bCs/>
+          <w:sz w:val="28"/>
+          <w:szCs w:val="28"/>
+          <w:lang w:val="es-CO"/>
+        </w:rPr>
+        <w:t xml:space="preserve"> y </w:t>
+      </w:r>
+      <w:r>
+        <w:rPr>
+          <w:rFonts w:ascii="Times New Roman" w:eastAsia="Times New Roman" w:hAnsi="Times New Roman" w:cs="Times New Roman"/>
+          <w:bCs/>
+          <w:sz w:val="28"/>
+          <w:szCs w:val="28"/>
+          <w:lang w:val="es-CO"/>
+        </w:rPr>
+        <w:t>los k vecinos más similares.</w:t>
+      </w:r>
+    </w:p>
+    <w:p>
+      <w:pPr>
+        <w:spacing w:after="0" w:line="240" w:lineRule="auto"/>
+        <w:ind w:left="1260"/>
+        <w:jc w:val="both"/>
+        <w:textAlignment w:val="baseline"/>
+        <w:rPr>
+          <w:rFonts w:ascii="Times New Roman" w:eastAsia="Times New Roman" w:hAnsi="Times New Roman" w:cs="Times New Roman"/>
+          <w:bCs/>
+          <w:sz w:val="28"/>
+          <w:szCs w:val="28"/>
+          <w:lang w:val="es-CO"/>
+        </w:rPr>
+      </w:pPr>
+    </w:p>
+    <w:p>
+      <w:pPr>
+        <w:spacing w:after="0" w:line="240" w:lineRule="auto"/>
+        <w:ind w:left="1260"/>
+        <w:jc w:val="both"/>
+        <w:textAlignment w:val="baseline"/>
+        <w:rPr>
+          <w:rFonts w:ascii="Times New Roman" w:eastAsia="Times New Roman" w:hAnsi="Times New Roman" w:cs="Times New Roman"/>
+          <w:bCs/>
+          <w:sz w:val="28"/>
+          <w:szCs w:val="28"/>
+          <w:lang w:val="es-CO"/>
+        </w:rPr>
+      </w:pPr>
+      <w:r>
+        <w:rPr>
+          <w:rFonts w:ascii="Times New Roman" w:eastAsia="Times New Roman" w:hAnsi="Times New Roman" w:cs="Times New Roman"/>
+          <w:bCs/>
+          <w:noProof/>
+          <w:sz w:val="28"/>
+          <w:szCs w:val="28"/>
+          <w:lang w:val="es-CO"/>
+        </w:rPr>
+        <w:lastRenderedPageBreak/>
+        <w:drawing>
+          <wp:inline distT="0" distB="0" distL="0" distR="0" wp14:anchorId="4C6992F1" wp14:editId="17AD640F">
+            <wp:extent cx="5943600" cy="3908425"/>
+            <wp:effectExtent l="0" t="0" r="0" b="0"/>
+            <wp:docPr id="39" name="Picture 39" descr="A screenshot of a cell phone&#10;&#10;Description automatically generated"/>
+            <wp:cNvGraphicFramePr>
+              <a:graphicFrameLocks xmlns:a="http://schemas.openxmlformats.org/drawingml/2006/main" noChangeAspect="1"/>
+            </wp:cNvGraphicFramePr>
+            <a:graphic xmlns:a="http://schemas.openxmlformats.org/drawingml/2006/main">
+              <a:graphicData uri="http://schemas.openxmlformats.org/drawingml/2006/picture">
+                <pic:pic xmlns:pic="http://schemas.openxmlformats.org/drawingml/2006/picture">
+                  <pic:nvPicPr>
+                    <pic:cNvPr id="39" name="k_vs_t_item.png"/>
+                    <pic:cNvPicPr/>
+                  </pic:nvPicPr>
+                  <pic:blipFill>
+                    <a:blip r:embed="rId42">
+                      <a:extLst>
+                        <a:ext uri="{28A0092B-C50C-407E-A947-70E740481C1C}">
+                          <a14:useLocalDpi xmlns:a14="http://schemas.microsoft.com/office/drawing/2010/main" val="0"/>
+                        </a:ext>
+                      </a:extLst>
+                    </a:blip>
+                    <a:stretch>
+                      <a:fillRect/>
+                    </a:stretch>
+                  </pic:blipFill>
+                  <pic:spPr>
+                    <a:xfrm>
+                      <a:off x="0" y="0"/>
+                      <a:ext cx="5943600" cy="3908425"/>
+                    </a:xfrm>
+                    <a:prstGeom prst="rect">
+                      <a:avLst/>
+                    </a:prstGeom>
+                  </pic:spPr>
+                </pic:pic>
+              </a:graphicData>
+            </a:graphic>
+          </wp:inline>
+        </w:drawing>
+      </w:r>
+    </w:p>
+    <w:p>
+      <w:pPr>
+        <w:spacing w:after="0" w:line="240" w:lineRule="auto"/>
+        <w:ind w:left="1260"/>
+        <w:jc w:val="both"/>
+        <w:textAlignment w:val="baseline"/>
+        <w:rPr>
+          <w:rFonts w:ascii="Times New Roman" w:eastAsia="Times New Roman" w:hAnsi="Times New Roman" w:cs="Times New Roman"/>
+          <w:bCs/>
+          <w:sz w:val="28"/>
+          <w:szCs w:val="28"/>
+          <w:lang w:val="es-CO"/>
+        </w:rPr>
+      </w:pPr>
+      <w:r>
+        <w:rPr>
+          <w:rFonts w:ascii="Times New Roman" w:eastAsia="Times New Roman" w:hAnsi="Times New Roman" w:cs="Times New Roman"/>
+          <w:bCs/>
+          <w:sz w:val="28"/>
+          <w:szCs w:val="28"/>
+          <w:lang w:val="es-CO"/>
+        </w:rPr>
+        <w:t>En esta ocasión, el algoritmo con menor error es Jaccard con un umbral de similitud de 0,4. Las dos funciones de coseno son muy similares entre ellas, y en general son la segunda mejor opción según error, y Pearson por número de vecinos es menos preciso que Pearson con un umbral de 0,7, pero en general Pearson es la peor opción.</w:t>
+      </w:r>
+    </w:p>
+    <w:p>
+      <w:pPr>
+        <w:spacing w:after="0" w:line="240" w:lineRule="auto"/>
+        <w:ind w:left="1260"/>
+        <w:jc w:val="both"/>
+        <w:textAlignment w:val="baseline"/>
+        <w:rPr>
+          <w:rFonts w:ascii="Times New Roman" w:eastAsia="Times New Roman" w:hAnsi="Times New Roman" w:cs="Times New Roman"/>
+          <w:bCs/>
+          <w:sz w:val="28"/>
+          <w:szCs w:val="28"/>
+          <w:lang w:val="es-CO"/>
+        </w:rPr>
+      </w:pPr>
+    </w:p>
+    <w:p>
+      <w:pPr>
+        <w:pStyle w:val="ListParagraph"/>
+        <w:numPr>
+          <w:ilvl w:val="0"/>
+          <w:numId w:val="14"/>
+        </w:numPr>
+        <w:spacing w:after="0" w:line="240" w:lineRule="auto"/>
+        <w:jc w:val="both"/>
+        <w:textAlignment w:val="baseline"/>
+        <w:rPr>
+          <w:rFonts w:ascii="Times New Roman" w:eastAsia="Times New Roman" w:hAnsi="Times New Roman" w:cs="Times New Roman"/>
+          <w:bCs/>
+          <w:sz w:val="28"/>
+          <w:szCs w:val="28"/>
+          <w:lang w:val="es-CO"/>
+        </w:rPr>
+      </w:pPr>
+      <w:proofErr w:type="spellStart"/>
+      <w:r>
+        <w:rPr>
+          <w:rFonts w:ascii="Times New Roman" w:eastAsia="Times New Roman" w:hAnsi="Times New Roman" w:cs="Times New Roman"/>
+          <w:bCs/>
+          <w:sz w:val="28"/>
+          <w:szCs w:val="28"/>
+          <w:lang w:val="es-CO"/>
+        </w:rPr>
+        <w:t>McLaughlin</w:t>
+      </w:r>
+      <w:proofErr w:type="spellEnd"/>
+      <w:r>
+        <w:rPr>
+          <w:rFonts w:ascii="Times New Roman" w:eastAsia="Times New Roman" w:hAnsi="Times New Roman" w:cs="Times New Roman"/>
+          <w:bCs/>
+          <w:sz w:val="28"/>
+          <w:szCs w:val="28"/>
+          <w:lang w:val="es-CO"/>
+        </w:rPr>
+        <w:t xml:space="preserve">, al igual que los otros tres modelos, es un algoritmo </w:t>
+      </w:r>
+      <w:proofErr w:type="spellStart"/>
+      <w:r>
+        <w:rPr>
+          <w:rFonts w:ascii="Times New Roman" w:eastAsia="Times New Roman" w:hAnsi="Times New Roman" w:cs="Times New Roman"/>
+          <w:bCs/>
+          <w:i/>
+          <w:sz w:val="28"/>
+          <w:szCs w:val="28"/>
+          <w:lang w:val="es-CO"/>
+        </w:rPr>
+        <w:t>KNNBasic</w:t>
+      </w:r>
+      <w:proofErr w:type="spellEnd"/>
+      <w:r>
+        <w:rPr>
+          <w:rFonts w:ascii="Times New Roman" w:eastAsia="Times New Roman" w:hAnsi="Times New Roman" w:cs="Times New Roman"/>
+          <w:bCs/>
+          <w:sz w:val="28"/>
+          <w:szCs w:val="28"/>
+          <w:lang w:val="es-CO"/>
+        </w:rPr>
+        <w:t xml:space="preserve">, y por tanto es simétrico. Por eso, se puede cambiar el mismo valor </w:t>
+      </w:r>
+      <w:proofErr w:type="spellStart"/>
+      <w:r>
+        <w:rPr>
+          <w:rFonts w:ascii="Times New Roman" w:eastAsia="Times New Roman" w:hAnsi="Times New Roman" w:cs="Times New Roman"/>
+          <w:bCs/>
+          <w:i/>
+          <w:sz w:val="28"/>
+          <w:szCs w:val="28"/>
+          <w:lang w:val="es-CO"/>
+        </w:rPr>
+        <w:t>user_based</w:t>
+      </w:r>
+      <w:proofErr w:type="spellEnd"/>
+      <w:r>
+        <w:rPr>
+          <w:rFonts w:ascii="Times New Roman" w:eastAsia="Times New Roman" w:hAnsi="Times New Roman" w:cs="Times New Roman"/>
+          <w:bCs/>
+          <w:sz w:val="28"/>
+          <w:szCs w:val="28"/>
+          <w:lang w:val="es-CO"/>
+        </w:rPr>
+        <w:t xml:space="preserve"> en el parámetro </w:t>
+      </w:r>
+      <w:proofErr w:type="spellStart"/>
+      <w:r>
+        <w:rPr>
+          <w:rFonts w:ascii="Times New Roman" w:eastAsia="Times New Roman" w:hAnsi="Times New Roman" w:cs="Times New Roman"/>
+          <w:bCs/>
+          <w:i/>
+          <w:sz w:val="28"/>
+          <w:szCs w:val="28"/>
+          <w:lang w:val="es-CO"/>
+        </w:rPr>
+        <w:t>sim_options</w:t>
+      </w:r>
+      <w:proofErr w:type="spellEnd"/>
+      <w:proofErr w:type="gramStart"/>
+      <w:r>
+        <w:rPr>
+          <w:rFonts w:ascii="Times New Roman" w:eastAsia="Times New Roman" w:hAnsi="Times New Roman" w:cs="Times New Roman"/>
+          <w:bCs/>
+          <w:sz w:val="28"/>
+          <w:szCs w:val="28"/>
+          <w:lang w:val="es-CO"/>
+        </w:rPr>
+        <w:t xml:space="preserve">. </w:t>
+      </w:r>
+      <w:proofErr w:type="gramEnd"/>
+      <w:r>
+        <w:rPr>
+          <w:rFonts w:ascii="Times New Roman" w:eastAsia="Times New Roman" w:hAnsi="Times New Roman" w:cs="Times New Roman"/>
+          <w:bCs/>
+          <w:sz w:val="28"/>
+          <w:szCs w:val="28"/>
+          <w:lang w:val="es-CO"/>
+        </w:rPr>
+        <w:t xml:space="preserve">Este parámetro también incluye el gamma, llamado </w:t>
+      </w:r>
+      <w:proofErr w:type="spellStart"/>
+      <w:r>
+        <w:rPr>
+          <w:rFonts w:ascii="Times New Roman" w:eastAsia="Times New Roman" w:hAnsi="Times New Roman" w:cs="Times New Roman"/>
+          <w:bCs/>
+          <w:i/>
+          <w:sz w:val="28"/>
+          <w:szCs w:val="28"/>
+          <w:lang w:val="es-CO"/>
+        </w:rPr>
+        <w:t>min_support</w:t>
+      </w:r>
+      <w:proofErr w:type="spellEnd"/>
+      <w:r>
+        <w:rPr>
+          <w:rFonts w:ascii="Times New Roman" w:eastAsia="Times New Roman" w:hAnsi="Times New Roman" w:cs="Times New Roman"/>
+          <w:bCs/>
+          <w:sz w:val="28"/>
+          <w:szCs w:val="28"/>
+          <w:lang w:val="es-CO"/>
+        </w:rPr>
+        <w:t>, que será variado para encontrar el gamma óptimo:</w:t>
+      </w:r>
+    </w:p>
+    <w:p>
+      <w:pPr>
+        <w:pStyle w:val="ListParagraph"/>
+        <w:spacing w:after="0" w:line="240" w:lineRule="auto"/>
+        <w:ind w:left="1200"/>
+        <w:jc w:val="center"/>
+        <w:textAlignment w:val="baseline"/>
+        <w:rPr>
+          <w:rFonts w:ascii="Times New Roman" w:eastAsia="Times New Roman" w:hAnsi="Times New Roman" w:cs="Times New Roman"/>
+          <w:bCs/>
+          <w:sz w:val="28"/>
+          <w:szCs w:val="28"/>
+          <w:lang w:val="es-CO"/>
+        </w:rPr>
+      </w:pPr>
+      <w:r>
+        <w:rPr>
+          <w:noProof/>
+        </w:rPr>
+        <w:drawing>
+          <wp:inline distT="0" distB="0" distL="0" distR="0" wp14:anchorId="190AAF4A" wp14:editId="49F36021">
+            <wp:extent cx="3305175" cy="1647825"/>
+            <wp:effectExtent l="0" t="0" r="9525" b="9525"/>
+            <wp:docPr id="40" name="Picture 40"/>
+            <wp:cNvGraphicFramePr>
+              <a:graphicFrameLocks xmlns:a="http://schemas.openxmlformats.org/drawingml/2006/main" noChangeAspect="1"/>
+            </wp:cNvGraphicFramePr>
+            <a:graphic xmlns:a="http://schemas.openxmlformats.org/drawingml/2006/main">
+              <a:graphicData uri="http://schemas.openxmlformats.org/drawingml/2006/picture">
+                <pic:pic xmlns:pic="http://schemas.openxmlformats.org/drawingml/2006/picture">
+                  <pic:nvPicPr>
+                    <pic:cNvPr id="1" name=""/>
+                    <pic:cNvPicPr/>
+                  </pic:nvPicPr>
+                  <pic:blipFill>
+                    <a:blip r:embed="rId43"/>
+                    <a:stretch>
+                      <a:fillRect/>
+                    </a:stretch>
+                  </pic:blipFill>
+                  <pic:spPr>
+                    <a:xfrm>
+                      <a:off x="0" y="0"/>
+                      <a:ext cx="3305175" cy="1647825"/>
+                    </a:xfrm>
+                    <a:prstGeom prst="rect">
+                      <a:avLst/>
+                    </a:prstGeom>
+                  </pic:spPr>
+                </pic:pic>
+              </a:graphicData>
+            </a:graphic>
+          </wp:inline>
+        </w:drawing>
+      </w:r>
+    </w:p>
+    <w:p>
+      <w:pPr>
+        <w:pStyle w:val="ListParagraph"/>
+        <w:spacing w:after="0" w:line="240" w:lineRule="auto"/>
+        <w:ind w:left="1200"/>
+        <w:jc w:val="center"/>
+        <w:textAlignment w:val="baseline"/>
+        <w:rPr>
+          <w:rFonts w:ascii="Times New Roman" w:eastAsia="Times New Roman" w:hAnsi="Times New Roman" w:cs="Times New Roman"/>
+          <w:bCs/>
+          <w:sz w:val="28"/>
+          <w:szCs w:val="28"/>
+          <w:lang w:val="es-CO"/>
+        </w:rPr>
+      </w:pPr>
+    </w:p>
+    <w:p>
+      <w:pPr>
+        <w:pStyle w:val="ListParagraph"/>
+        <w:spacing w:after="0" w:line="240" w:lineRule="auto"/>
+        <w:ind w:left="1200"/>
+        <w:textAlignment w:val="baseline"/>
+        <w:rPr>
+          <w:rFonts w:ascii="Times New Roman" w:eastAsia="Times New Roman" w:hAnsi="Times New Roman" w:cs="Times New Roman"/>
+          <w:bCs/>
+          <w:sz w:val="28"/>
+          <w:szCs w:val="28"/>
+          <w:lang w:val="es-CO"/>
+        </w:rPr>
+      </w:pPr>
+      <w:r>
+        <w:rPr>
+          <w:rFonts w:ascii="Times New Roman" w:eastAsia="Times New Roman" w:hAnsi="Times New Roman" w:cs="Times New Roman"/>
+          <w:bCs/>
+          <w:sz w:val="28"/>
+          <w:szCs w:val="28"/>
+          <w:lang w:val="es-CO"/>
+        </w:rPr>
+        <w:lastRenderedPageBreak/>
+        <w:t>El gamma se varió entre 1 y 100</w:t>
+      </w:r>
+      <w:r>
+        <w:rPr>
+          <w:rFonts w:ascii="Times New Roman" w:eastAsia="Times New Roman" w:hAnsi="Times New Roman" w:cs="Times New Roman"/>
+          <w:bCs/>
+          <w:sz w:val="28"/>
+          <w:szCs w:val="28"/>
+          <w:lang w:val="es-CO"/>
+        </w:rPr>
+        <w:t xml:space="preserve">, y se graficaron valores de k para </w:t>
+      </w:r>
+      <w:proofErr w:type="spellStart"/>
+      <w:r>
+        <w:rPr>
+          <w:rFonts w:ascii="Times New Roman" w:eastAsia="Times New Roman" w:hAnsi="Times New Roman" w:cs="Times New Roman"/>
+          <w:bCs/>
+          <w:sz w:val="28"/>
+          <w:szCs w:val="28"/>
+          <w:lang w:val="es-CO"/>
+        </w:rPr>
+        <w:t>McLaughlin</w:t>
+      </w:r>
+      <w:proofErr w:type="spellEnd"/>
+      <w:r>
+        <w:rPr>
+          <w:rFonts w:ascii="Times New Roman" w:eastAsia="Times New Roman" w:hAnsi="Times New Roman" w:cs="Times New Roman"/>
+          <w:bCs/>
+          <w:sz w:val="28"/>
+          <w:szCs w:val="28"/>
+          <w:lang w:val="es-CO"/>
+        </w:rPr>
+        <w:t xml:space="preserve"> de 5 a 30 en intervalos de 5.</w:t>
+      </w:r>
+      <w:r>
+        <w:rPr>
+          <w:rFonts w:ascii="Times New Roman" w:eastAsia="Times New Roman" w:hAnsi="Times New Roman" w:cs="Times New Roman"/>
+          <w:bCs/>
+          <w:sz w:val="28"/>
+          <w:szCs w:val="28"/>
+          <w:lang w:val="es-CO"/>
+        </w:rPr>
+        <w:t xml:space="preserve"> Consistentemente el valor óptimo de gamma fue</w:t>
+      </w:r>
+      <w:r>
+        <w:rPr>
+          <w:rFonts w:ascii="Times New Roman" w:eastAsia="Times New Roman" w:hAnsi="Times New Roman" w:cs="Times New Roman"/>
+          <w:bCs/>
+          <w:sz w:val="28"/>
+          <w:szCs w:val="28"/>
+          <w:lang w:val="es-CO"/>
+        </w:rPr>
+        <w:t xml:space="preserve"> 10</w:t>
+      </w:r>
+      <w:r>
+        <w:rPr>
+          <w:rFonts w:ascii="Times New Roman" w:eastAsia="Times New Roman" w:hAnsi="Times New Roman" w:cs="Times New Roman"/>
+          <w:bCs/>
+          <w:sz w:val="28"/>
+          <w:szCs w:val="28"/>
+          <w:lang w:val="es-CO"/>
+        </w:rPr>
+        <w:t xml:space="preserve">, y en casi todos los casos </w:t>
+      </w:r>
+      <w:proofErr w:type="spellStart"/>
+      <w:r>
+        <w:rPr>
+          <w:rFonts w:ascii="Times New Roman" w:eastAsia="Times New Roman" w:hAnsi="Times New Roman" w:cs="Times New Roman"/>
+          <w:bCs/>
+          <w:sz w:val="28"/>
+          <w:szCs w:val="28"/>
+          <w:lang w:val="es-CO"/>
+        </w:rPr>
+        <w:t>McLaughlin</w:t>
+      </w:r>
+      <w:proofErr w:type="spellEnd"/>
+      <w:r>
+        <w:rPr>
+          <w:rFonts w:ascii="Times New Roman" w:eastAsia="Times New Roman" w:hAnsi="Times New Roman" w:cs="Times New Roman"/>
+          <w:bCs/>
+          <w:sz w:val="28"/>
+          <w:szCs w:val="28"/>
+          <w:lang w:val="es-CO"/>
+        </w:rPr>
+        <w:t xml:space="preserve"> sí es una mejora de Pearson</w:t>
+      </w:r>
+      <w:r>
+        <w:rPr>
+          <w:rFonts w:ascii="Times New Roman" w:eastAsia="Times New Roman" w:hAnsi="Times New Roman" w:cs="Times New Roman"/>
+          <w:bCs/>
+          <w:sz w:val="28"/>
+          <w:szCs w:val="28"/>
+          <w:lang w:val="es-CO"/>
+        </w:rPr>
+        <w:t>, sin embargo, están muy cercanos los valores de sus errores</w:t>
+      </w:r>
+      <w:r>
+        <w:rPr>
+          <w:rFonts w:ascii="Times New Roman" w:eastAsia="Times New Roman" w:hAnsi="Times New Roman" w:cs="Times New Roman"/>
+          <w:bCs/>
+          <w:sz w:val="28"/>
+          <w:szCs w:val="28"/>
+          <w:lang w:val="es-CO"/>
+        </w:rPr>
+        <w:t>.</w:t>
+      </w:r>
+      <w:r>
+        <w:rPr>
+          <w:rFonts w:ascii="Times New Roman" w:eastAsia="Times New Roman" w:hAnsi="Times New Roman" w:cs="Times New Roman"/>
+          <w:bCs/>
+          <w:sz w:val="28"/>
+          <w:szCs w:val="28"/>
+          <w:lang w:val="es-CO"/>
+        </w:rPr>
+        <w:t xml:space="preserve"> A partir de k=10, </w:t>
+      </w:r>
+      <w:proofErr w:type="spellStart"/>
+      <w:r>
+        <w:rPr>
+          <w:rFonts w:ascii="Times New Roman" w:eastAsia="Times New Roman" w:hAnsi="Times New Roman" w:cs="Times New Roman"/>
+          <w:bCs/>
+          <w:sz w:val="28"/>
+          <w:szCs w:val="28"/>
+          <w:lang w:val="es-CO"/>
+        </w:rPr>
+        <w:t>McLaughlin</w:t>
+      </w:r>
+      <w:proofErr w:type="spellEnd"/>
+      <w:r>
+        <w:rPr>
+          <w:rFonts w:ascii="Times New Roman" w:eastAsia="Times New Roman" w:hAnsi="Times New Roman" w:cs="Times New Roman"/>
+          <w:bCs/>
+          <w:sz w:val="28"/>
+          <w:szCs w:val="28"/>
+          <w:lang w:val="es-CO"/>
+        </w:rPr>
+        <w:t xml:space="preserve"> no presenta un cambio en la precisión.</w:t>
+      </w:r>
+    </w:p>
+    <w:p>
+      <w:pPr>
+        <w:pStyle w:val="ListParagraph"/>
+        <w:spacing w:after="0" w:line="240" w:lineRule="auto"/>
+        <w:ind w:left="1200"/>
+        <w:textAlignment w:val="baseline"/>
+        <w:rPr>
+          <w:rFonts w:ascii="Times New Roman" w:eastAsia="Times New Roman" w:hAnsi="Times New Roman" w:cs="Times New Roman"/>
+          <w:bCs/>
+          <w:sz w:val="28"/>
+          <w:szCs w:val="28"/>
+          <w:lang w:val="es-CO"/>
+        </w:rPr>
+      </w:pPr>
+      <w:r>
+        <w:rPr>
+          <w:rFonts w:ascii="Times New Roman" w:eastAsia="Times New Roman" w:hAnsi="Times New Roman" w:cs="Times New Roman"/>
+          <w:bCs/>
+          <w:noProof/>
+          <w:sz w:val="28"/>
+          <w:szCs w:val="28"/>
+          <w:lang w:val="es-CO"/>
+        </w:rPr>
+        <w:drawing>
+          <wp:inline distT="0" distB="0" distL="0" distR="0" wp14:anchorId="060A6A23" wp14:editId="3352C488">
+            <wp:extent cx="5852172" cy="4389129"/>
+            <wp:effectExtent l="0" t="0" r="0" b="0"/>
+            <wp:docPr id="42" name="Picture 42" descr="A screenshot of a cell phone&#10;&#10;Description automatically generated"/>
+            <wp:cNvGraphicFramePr>
+              <a:graphicFrameLocks xmlns:a="http://schemas.openxmlformats.org/drawingml/2006/main" noChangeAspect="1"/>
+            </wp:cNvGraphicFramePr>
+            <a:graphic xmlns:a="http://schemas.openxmlformats.org/drawingml/2006/main">
+              <a:graphicData uri="http://schemas.openxmlformats.org/drawingml/2006/picture">
+                <pic:pic xmlns:pic="http://schemas.openxmlformats.org/drawingml/2006/picture">
+                  <pic:nvPicPr>
+                    <pic:cNvPr id="42" name="mclaughlin-rmse-item.png"/>
+                    <pic:cNvPicPr/>
+                  </pic:nvPicPr>
+                  <pic:blipFill>
+                    <a:blip r:embed="rId44">
+                      <a:extLst>
+                        <a:ext uri="{28A0092B-C50C-407E-A947-70E740481C1C}">
+                          <a14:useLocalDpi xmlns:a14="http://schemas.microsoft.com/office/drawing/2010/main" val="0"/>
+                        </a:ext>
+                      </a:extLst>
+                    </a:blip>
+                    <a:stretch>
+                      <a:fillRect/>
+                    </a:stretch>
+                  </pic:blipFill>
+                  <pic:spPr>
+                    <a:xfrm>
+                      <a:off x="0" y="0"/>
+                      <a:ext cx="5852172" cy="4389129"/>
+                    </a:xfrm>
+                    <a:prstGeom prst="rect">
+                      <a:avLst/>
+                    </a:prstGeom>
+                  </pic:spPr>
+                </pic:pic>
+              </a:graphicData>
+            </a:graphic>
+          </wp:inline>
+        </w:drawing>
+      </w:r>
+    </w:p>
+    <w:p>
+      <w:pPr>
+        <w:pStyle w:val="ListParagraph"/>
+        <w:spacing w:after="0" w:line="240" w:lineRule="auto"/>
+        <w:ind w:left="1200"/>
+        <w:textAlignment w:val="baseline"/>
+        <w:rPr>
+          <w:rFonts w:ascii="Times New Roman" w:eastAsia="Times New Roman" w:hAnsi="Times New Roman" w:cs="Times New Roman"/>
+          <w:bCs/>
+          <w:sz w:val="28"/>
+          <w:szCs w:val="28"/>
+          <w:lang w:val="es-CO"/>
+        </w:rPr>
+      </w:pPr>
+      <w:r>
+        <w:rPr>
+          <w:rFonts w:ascii="Times New Roman" w:eastAsia="Times New Roman" w:hAnsi="Times New Roman" w:cs="Times New Roman"/>
+          <w:bCs/>
+          <w:noProof/>
+          <w:sz w:val="28"/>
+          <w:szCs w:val="28"/>
+          <w:lang w:val="es-CO"/>
+        </w:rPr>
+        <w:lastRenderedPageBreak/>
+        <w:drawing>
+          <wp:inline distT="0" distB="0" distL="0" distR="0" wp14:anchorId="5DE86C44" wp14:editId="75B0FE23">
+            <wp:extent cx="5852172" cy="4389129"/>
+            <wp:effectExtent l="0" t="0" r="0" b="0"/>
+            <wp:docPr id="43" name="Picture 43" descr="A screenshot of a cell phone&#10;&#10;Description automatically generated"/>
+            <wp:cNvGraphicFramePr>
+              <a:graphicFrameLocks xmlns:a="http://schemas.openxmlformats.org/drawingml/2006/main" noChangeAspect="1"/>
+            </wp:cNvGraphicFramePr>
+            <a:graphic xmlns:a="http://schemas.openxmlformats.org/drawingml/2006/main">
+              <a:graphicData uri="http://schemas.openxmlformats.org/drawingml/2006/picture">
+                <pic:pic xmlns:pic="http://schemas.openxmlformats.org/drawingml/2006/picture">
+                  <pic:nvPicPr>
+                    <pic:cNvPr id="43" name="mclaughlin-rmse-item-2.png"/>
+                    <pic:cNvPicPr/>
+                  </pic:nvPicPr>
+                  <pic:blipFill>
+                    <a:blip r:embed="rId45">
+                      <a:extLst>
+                        <a:ext uri="{28A0092B-C50C-407E-A947-70E740481C1C}">
+                          <a14:useLocalDpi xmlns:a14="http://schemas.microsoft.com/office/drawing/2010/main" val="0"/>
+                        </a:ext>
+                      </a:extLst>
+                    </a:blip>
+                    <a:stretch>
+                      <a:fillRect/>
+                    </a:stretch>
+                  </pic:blipFill>
+                  <pic:spPr>
+                    <a:xfrm>
+                      <a:off x="0" y="0"/>
+                      <a:ext cx="5852172" cy="4389129"/>
+                    </a:xfrm>
+                    <a:prstGeom prst="rect">
+                      <a:avLst/>
+                    </a:prstGeom>
+                  </pic:spPr>
+                </pic:pic>
+              </a:graphicData>
+            </a:graphic>
+          </wp:inline>
+        </w:drawing>
+      </w:r>
+    </w:p>
+    <w:p>
+      <w:pPr>
+        <w:spacing w:after="0" w:line="240" w:lineRule="auto"/>
+        <w:ind w:left="840"/>
+        <w:jc w:val="both"/>
+        <w:textAlignment w:val="baseline"/>
+        <w:rPr>
+          <w:rFonts w:ascii="Times New Roman" w:eastAsia="Times New Roman" w:hAnsi="Times New Roman" w:cs="Times New Roman"/>
+          <w:bCs/>
+          <w:sz w:val="28"/>
+          <w:szCs w:val="28"/>
+          <w:lang w:val="es-CO"/>
+        </w:rPr>
+      </w:pPr>
+      <w:r>
+        <w:rPr>
+          <w:rFonts w:ascii="Times New Roman" w:eastAsia="Times New Roman" w:hAnsi="Times New Roman" w:cs="Times New Roman"/>
+          <w:bCs/>
+          <w:sz w:val="28"/>
+          <w:szCs w:val="28"/>
+          <w:lang w:val="es-CO"/>
+        </w:rPr>
+        <w:t xml:space="preserve">A </w:t>
+      </w:r>
+      <w:proofErr w:type="gramStart"/>
+      <w:r>
+        <w:rPr>
+          <w:rFonts w:ascii="Times New Roman" w:eastAsia="Times New Roman" w:hAnsi="Times New Roman" w:cs="Times New Roman"/>
+          <w:bCs/>
+          <w:sz w:val="28"/>
+          <w:szCs w:val="28"/>
+          <w:lang w:val="es-CO"/>
+        </w:rPr>
+        <w:t>continuación</w:t>
+      </w:r>
+      <w:proofErr w:type="gramEnd"/>
+      <w:r>
+        <w:rPr>
+          <w:rFonts w:ascii="Times New Roman" w:eastAsia="Times New Roman" w:hAnsi="Times New Roman" w:cs="Times New Roman"/>
+          <w:bCs/>
+          <w:sz w:val="28"/>
+          <w:szCs w:val="28"/>
+          <w:lang w:val="es-CO"/>
+        </w:rPr>
+        <w:t xml:space="preserve"> se muestra una comparación bajo FCP y no RMSE.</w:t>
+      </w:r>
+    </w:p>
+    <w:p>
+      <w:pPr>
+        <w:spacing w:after="0" w:line="240" w:lineRule="auto"/>
+        <w:ind w:left="840"/>
+        <w:jc w:val="both"/>
+        <w:textAlignment w:val="baseline"/>
+        <w:rPr>
+          <w:rFonts w:ascii="Times New Roman" w:eastAsia="Times New Roman" w:hAnsi="Times New Roman" w:cs="Times New Roman"/>
+          <w:bCs/>
+          <w:sz w:val="28"/>
+          <w:szCs w:val="28"/>
+          <w:lang w:val="es-CO"/>
+        </w:rPr>
+      </w:pPr>
+      <w:r>
+        <w:rPr>
+          <w:rFonts w:ascii="Times New Roman" w:eastAsia="Times New Roman" w:hAnsi="Times New Roman" w:cs="Times New Roman"/>
+          <w:bCs/>
+          <w:noProof/>
+          <w:sz w:val="28"/>
+          <w:szCs w:val="28"/>
+          <w:lang w:val="es-CO"/>
+        </w:rPr>
+        <w:lastRenderedPageBreak/>
+        <w:drawing>
+          <wp:inline distT="0" distB="0" distL="0" distR="0" wp14:anchorId="28EE0D9F" wp14:editId="7278A290">
+            <wp:extent cx="5852172" cy="4389129"/>
+            <wp:effectExtent l="0" t="0" r="0" b="0"/>
+            <wp:docPr id="44" name="Picture 44" descr="A close up of a map&#10;&#10;Description automatically generated"/>
+            <wp:cNvGraphicFramePr>
+              <a:graphicFrameLocks xmlns:a="http://schemas.openxmlformats.org/drawingml/2006/main" noChangeAspect="1"/>
+            </wp:cNvGraphicFramePr>
+            <a:graphic xmlns:a="http://schemas.openxmlformats.org/drawingml/2006/main">
+              <a:graphicData uri="http://schemas.openxmlformats.org/drawingml/2006/picture">
+                <pic:pic xmlns:pic="http://schemas.openxmlformats.org/drawingml/2006/picture">
+                  <pic:nvPicPr>
+                    <pic:cNvPr id="44" name="mclaughlin-fcp-item.png"/>
+                    <pic:cNvPicPr/>
+                  </pic:nvPicPr>
+                  <pic:blipFill>
+                    <a:blip r:embed="rId46">
+                      <a:extLst>
+                        <a:ext uri="{28A0092B-C50C-407E-A947-70E740481C1C}">
+                          <a14:useLocalDpi xmlns:a14="http://schemas.microsoft.com/office/drawing/2010/main" val="0"/>
+                        </a:ext>
+                      </a:extLst>
+                    </a:blip>
+                    <a:stretch>
+                      <a:fillRect/>
+                    </a:stretch>
+                  </pic:blipFill>
+                  <pic:spPr>
+                    <a:xfrm>
+                      <a:off x="0" y="0"/>
+                      <a:ext cx="5852172" cy="4389129"/>
+                    </a:xfrm>
+                    <a:prstGeom prst="rect">
+                      <a:avLst/>
+                    </a:prstGeom>
+                  </pic:spPr>
+                </pic:pic>
+              </a:graphicData>
+            </a:graphic>
+          </wp:inline>
+        </w:drawing>
+      </w:r>
+    </w:p>
+    <w:p>
+      <w:pPr>
+        <w:spacing w:after="0" w:line="240" w:lineRule="auto"/>
+        <w:ind w:left="840"/>
+        <w:jc w:val="both"/>
+        <w:textAlignment w:val="baseline"/>
+        <w:rPr>
+          <w:rFonts w:ascii="Times New Roman" w:eastAsia="Times New Roman" w:hAnsi="Times New Roman" w:cs="Times New Roman"/>
+          <w:bCs/>
+          <w:sz w:val="28"/>
+          <w:szCs w:val="28"/>
+          <w:lang w:val="es-CO"/>
+        </w:rPr>
+      </w:pPr>
+      <w:r>
+        <w:rPr>
+          <w:rFonts w:ascii="Times New Roman" w:eastAsia="Times New Roman" w:hAnsi="Times New Roman" w:cs="Times New Roman"/>
+          <w:bCs/>
+          <w:sz w:val="28"/>
+          <w:szCs w:val="28"/>
+          <w:lang w:val="es-CO"/>
+        </w:rPr>
+        <w:t xml:space="preserve">Es interesante observar que el valor óptimo para Gama es 1, y que </w:t>
+      </w:r>
+      <w:proofErr w:type="spellStart"/>
+      <w:r>
+        <w:rPr>
+          <w:rFonts w:ascii="Times New Roman" w:eastAsia="Times New Roman" w:hAnsi="Times New Roman" w:cs="Times New Roman"/>
+          <w:bCs/>
+          <w:sz w:val="28"/>
+          <w:szCs w:val="28"/>
+          <w:lang w:val="es-CO"/>
+        </w:rPr>
+        <w:t>McLaughlin</w:t>
+      </w:r>
+      <w:proofErr w:type="spellEnd"/>
+      <w:r>
+        <w:rPr>
+          <w:rFonts w:ascii="Times New Roman" w:eastAsia="Times New Roman" w:hAnsi="Times New Roman" w:cs="Times New Roman"/>
+          <w:bCs/>
+          <w:sz w:val="28"/>
+          <w:szCs w:val="28"/>
+          <w:lang w:val="es-CO"/>
+        </w:rPr>
+        <w:t xml:space="preserve"> a menor k es más preciso.</w:t>
+      </w:r>
+      <w:r>
+        <w:rPr>
+          <w:rFonts w:ascii="Times New Roman" w:eastAsia="Times New Roman" w:hAnsi="Times New Roman" w:cs="Times New Roman"/>
+          <w:bCs/>
+          <w:sz w:val="28"/>
+          <w:szCs w:val="28"/>
+          <w:lang w:val="es-CO"/>
+        </w:rPr>
+        <w:t xml:space="preserve"> La interpretación de que gama sea 1 es que siempre se va a tener en cuenta el número de usuarios  en común que clasificaron un artista dado, y ese solo hecho hace a </w:t>
+      </w:r>
+      <w:proofErr w:type="spellStart"/>
+      <w:r>
+        <w:rPr>
+          <w:rFonts w:ascii="Times New Roman" w:eastAsia="Times New Roman" w:hAnsi="Times New Roman" w:cs="Times New Roman"/>
+          <w:bCs/>
+          <w:sz w:val="28"/>
+          <w:szCs w:val="28"/>
+          <w:lang w:val="es-CO"/>
+        </w:rPr>
+        <w:t>McLaughlin</w:t>
+      </w:r>
+      <w:proofErr w:type="spellEnd"/>
+      <w:r>
+        <w:rPr>
+          <w:rFonts w:ascii="Times New Roman" w:eastAsia="Times New Roman" w:hAnsi="Times New Roman" w:cs="Times New Roman"/>
+          <w:bCs/>
+          <w:sz w:val="28"/>
+          <w:szCs w:val="28"/>
+          <w:lang w:val="es-CO"/>
+        </w:rPr>
+        <w:t xml:space="preserve"> más preciso que Jaccard y Pearson, según FCP.</w:t>
+      </w:r>
+      <w:bookmarkStart w:id="0" w:name="_GoBack"/>
+      <w:bookmarkEnd w:id="0"/>
+    </w:p>
+    <w:p>
+      <w:pPr>
+        <w:spacing w:after="0" w:line="240" w:lineRule="auto"/>
+        <w:ind w:left="840"/>
+        <w:jc w:val="both"/>
+        <w:textAlignment w:val="baseline"/>
+        <w:rPr>
+          <w:rFonts w:ascii="Times New Roman" w:eastAsia="Times New Roman" w:hAnsi="Times New Roman" w:cs="Times New Roman"/>
+          <w:b/>
+          <w:bCs/>
+          <w:sz w:val="28"/>
+          <w:szCs w:val="28"/>
+          <w:lang w:val="es-CO"/>
+        </w:rPr>
+      </w:pPr>
+    </w:p>
+    <w:p>
+      <w:pPr>
+        <w:numPr>
+          <w:ilvl w:val="0"/>
+          <w:numId w:val="4"/>
+        </w:numPr>
+        <w:spacing w:after="0" w:line="240" w:lineRule="auto"/>
+        <w:ind w:left="420" w:firstLine="420"/>
+        <w:jc w:val="both"/>
+        <w:textAlignment w:val="baseline"/>
+        <w:rPr>
+          <w:rFonts w:ascii="Times New Roman" w:eastAsia="Times New Roman" w:hAnsi="Times New Roman" w:cs="Times New Roman"/>
+          <w:b/>
+          <w:bCs/>
+          <w:sz w:val="28"/>
+          <w:szCs w:val="28"/>
+          <w:lang w:val="es-CO"/>
+        </w:rPr>
+      </w:pPr>
+      <w:r>
+        <w:rPr>
+          <w:rFonts w:ascii="Times New Roman" w:eastAsia="Times New Roman" w:hAnsi="Times New Roman" w:cs="Times New Roman"/>
+          <w:b/>
+          <w:bCs/>
+          <w:sz w:val="28"/>
+          <w:szCs w:val="28"/>
+          <w:lang w:val="es-CO"/>
+        </w:rPr>
+        <w:t>Construcción de la aplicación web</w:t>
+      </w:r>
+    </w:p>
+    <w:p>
+      <w:pPr>
+        <w:numPr>
+          <w:ilvl w:val="0"/>
+          <w:numId w:val="4"/>
+        </w:numPr>
+        <w:spacing w:after="0" w:line="240" w:lineRule="auto"/>
+        <w:ind w:left="420" w:firstLine="420"/>
+        <w:jc w:val="both"/>
+        <w:textAlignment w:val="baseline"/>
+        <w:rPr>
+          <w:rFonts w:ascii="Times New Roman" w:eastAsia="Times New Roman" w:hAnsi="Times New Roman" w:cs="Times New Roman"/>
+          <w:b/>
+          <w:bCs/>
+          <w:sz w:val="28"/>
+          <w:szCs w:val="28"/>
+          <w:lang w:val="es-CO"/>
+        </w:rPr>
+      </w:pPr>
+      <w:r>
+        <w:rPr>
+          <w:rFonts w:ascii="Times New Roman" w:eastAsia="Times New Roman" w:hAnsi="Times New Roman" w:cs="Times New Roman"/>
+          <w:b/>
+          <w:bCs/>
+          <w:sz w:val="28"/>
+          <w:szCs w:val="28"/>
+          <w:lang w:val="es-CO"/>
+        </w:rPr>
+        <w:t>Análisis de resultados</w:t>
+      </w:r>
+    </w:p>
+    <w:p>
+      <w:pPr>
+        <w:spacing w:after="0" w:line="240" w:lineRule="auto"/>
+        <w:ind w:firstLine="345"/>
+        <w:jc w:val="both"/>
+        <w:textAlignment w:val="baseline"/>
         <w:rPr>
           <w:rFonts w:ascii="Segoe UI" w:eastAsia="Times New Roman" w:hAnsi="Segoe UI" w:cs="Segoe UI"/>
           <w:sz w:val="18"/>
           <w:szCs w:val="18"/>
           <w:lang w:val="es-CO"/>
         </w:rPr>
-        <w:t xml:space="preserve"> con k=40 y k=45 tuvieron la misma precisión, y el gamma entre estos valores no afectó la FCP.</w:t>
-      </w:r>
-      <w:bookmarkStart w:id="0" w:name="_GoBack"/>
-      <w:bookmarkEnd w:id="0"/>
+      </w:pPr>
     </w:p>
     <w:p>
       <w:pPr>
@@ -9865,29 +12658,6 @@
     </w:p>
     <w:p>
       <w:pPr>
-        <w:spacing w:after="0" w:line="240" w:lineRule="auto"/>
-        <w:ind w:firstLine="345"/>
-        <w:jc w:val="both"/>
-        <w:textAlignment w:val="baseline"/>
-        <w:rPr>
-          <w:rFonts w:ascii="Segoe UI" w:eastAsia="Times New Roman" w:hAnsi="Segoe UI" w:cs="Segoe UI"/>
-          <w:sz w:val="18"/>
-          <w:szCs w:val="18"/>
-          <w:lang w:val="es-CO"/>
-        </w:rPr>
-      </w:pPr>
-      <w:r>
-        <w:rPr>
-          <w:rFonts w:ascii="Times New Roman" w:eastAsia="Times New Roman" w:hAnsi="Times New Roman" w:cs="Times New Roman"/>
-          <w:sz w:val="24"/>
-          <w:szCs w:val="24"/>
-          <w:lang w:val="es-CO"/>
-        </w:rPr>
-        <w:t> </w:t>
-      </w:r>
-    </w:p>
-    <w:p>
-      <w:pPr>
         <w:rPr>
           <w:lang w:val="es-CO"/>
         </w:rPr>
@@ -10070,6 +12840,7 @@
           <w:color w:val="FF0000"/>
           <w:lang w:val="es-CO"/>
         </w:rPr>
+        <w:lastRenderedPageBreak/>
         <w:t>Idealmente, por razones de tiempo, se evaluaría todo el proceso nuevamente con FCP.</w:t>
       </w:r>
     </w:p>
@@ -10085,7 +12856,6 @@
           <w:color w:val="FF0000"/>
           <w:lang w:val="es-CO"/>
         </w:rPr>
-        <w:lastRenderedPageBreak/>
         <w:t xml:space="preserve">Las razones que lista </w:t>
       </w:r>
       <w:proofErr w:type="spellStart"/>
@@ -10102,7 +12872,23 @@
           <w:color w:val="FF0000"/>
           <w:lang w:val="es-CO"/>
         </w:rPr>
-        <w:t xml:space="preserve"> para que utilizar únicamente Pearson sea mala idea es que puede ser una película difícil de conseguir, “obsure” (</w:t>
+        <w:t xml:space="preserve"> para que utilizar únicamente Pearson sea mala idea es que puede ser una película difícil de conseguir, “</w:t>
+      </w:r>
+      <w:proofErr w:type="spellStart"/>
+      <w:r>
+        <w:rPr>
+          <w:color w:val="FF0000"/>
+          <w:lang w:val="es-CO"/>
+        </w:rPr>
+        <w:t>obsure</w:t>
+      </w:r>
+      <w:proofErr w:type="spellEnd"/>
+      <w:r>
+        <w:rPr>
+          <w:color w:val="FF0000"/>
+          <w:lang w:val="es-CO"/>
+        </w:rPr>
+        <w:t>” (</w:t>
       </w:r>
       <w:proofErr w:type="spellStart"/>
       <w:r>
@@ -10521,6 +13307,95 @@
     </w:lvl>
   </w:abstractNum>
   <w:abstractNum w:abstractNumId="3" w15:restartNumberingAfterBreak="0">
+    <w:nsid w:val="15367713"/>
+    <w:multiLevelType w:val="hybridMultilevel"/>
+    <w:tmpl w:val="F0C697B4"/>
+    <w:lvl w:ilvl="0" w:tplc="DE5E3E72">
+      <w:start w:val="1"/>
+      <w:numFmt w:val="lowerLetter"/>
+      <w:lvlText w:val="%1."/>
+      <w:lvlJc w:val="left"/>
+      <w:pPr>
+        <w:ind w:left="1200" w:hanging="360"/>
+      </w:pPr>
+      <w:rPr>
+        <w:rFonts w:hint="default"/>
+      </w:rPr>
+    </w:lvl>
+    <w:lvl w:ilvl="1" w:tplc="04090019" w:tentative="1">
+      <w:start w:val="1"/>
+      <w:numFmt w:val="lowerLetter"/>
+      <w:lvlText w:val="%2."/>
+      <w:lvlJc w:val="left"/>
+      <w:pPr>
+        <w:ind w:left="1920" w:hanging="360"/>
+      </w:pPr>
+    </w:lvl>
+    <w:lvl w:ilvl="2" w:tplc="0409001B" w:tentative="1">
+      <w:start w:val="1"/>
+      <w:numFmt w:val="lowerRoman"/>
+      <w:lvlText w:val="%3."/>
+      <w:lvlJc w:val="right"/>
+      <w:pPr>
+        <w:ind w:left="2640" w:hanging="180"/>
+      </w:pPr>
+    </w:lvl>
+    <w:lvl w:ilvl="3" w:tplc="0409000F" w:tentative="1">
+      <w:start w:val="1"/>
+      <w:numFmt w:val="decimal"/>
+      <w:lvlText w:val="%4."/>
+      <w:lvlJc w:val="left"/>
+      <w:pPr>
+        <w:ind w:left="3360" w:hanging="360"/>
+      </w:pPr>
+    </w:lvl>
+    <w:lvl w:ilvl="4" w:tplc="04090019" w:tentative="1">
+      <w:start w:val="1"/>
+      <w:numFmt w:val="lowerLetter"/>
+      <w:lvlText w:val="%5."/>
+      <w:lvlJc w:val="left"/>
+      <w:pPr>
+        <w:ind w:left="4080" w:hanging="360"/>
+      </w:pPr>
+    </w:lvl>
+    <w:lvl w:ilvl="5" w:tplc="0409001B" w:tentative="1">
+      <w:start w:val="1"/>
+      <w:numFmt w:val="lowerRoman"/>
+      <w:lvlText w:val="%6."/>
+      <w:lvlJc w:val="right"/>
+      <w:pPr>
+        <w:ind w:left="4800" w:hanging="180"/>
+      </w:pPr>
+    </w:lvl>
+    <w:lvl w:ilvl="6" w:tplc="0409000F" w:tentative="1">
+      <w:start w:val="1"/>
+      <w:numFmt w:val="decimal"/>
+      <w:lvlText w:val="%7."/>
+      <w:lvlJc w:val="left"/>
+      <w:pPr>
+        <w:ind w:left="5520" w:hanging="360"/>
+      </w:pPr>
+    </w:lvl>
+    <w:lvl w:ilvl="7" w:tplc="04090019" w:tentative="1">
+      <w:start w:val="1"/>
+      <w:numFmt w:val="lowerLetter"/>
+      <w:lvlText w:val="%8."/>
+      <w:lvlJc w:val="left"/>
+      <w:pPr>
+        <w:ind w:left="6240" w:hanging="360"/>
+      </w:pPr>
+    </w:lvl>
+    <w:lvl w:ilvl="8" w:tplc="0409001B" w:tentative="1">
+      <w:start w:val="1"/>
+      <w:numFmt w:val="lowerRoman"/>
+      <w:lvlText w:val="%9."/>
+      <w:lvlJc w:val="right"/>
+      <w:pPr>
+        <w:ind w:left="6960" w:hanging="180"/>
+      </w:pPr>
+    </w:lvl>
+  </w:abstractNum>
+  <w:abstractNum w:abstractNumId="4" w15:restartNumberingAfterBreak="0">
     <w:nsid w:val="186A60A7"/>
     <w:multiLevelType w:val="multilevel"/>
     <w:tmpl w:val="73B4626E"/>
@@ -10633,7 +13508,7 @@
       </w:pPr>
     </w:lvl>
   </w:abstractNum>
-  <w:abstractNum w:abstractNumId="4" w15:restartNumberingAfterBreak="0">
+  <w:abstractNum w:abstractNumId="5" w15:restartNumberingAfterBreak="0">
     <w:nsid w:val="18A52DF4"/>
     <w:multiLevelType w:val="multilevel"/>
     <w:tmpl w:val="45BEE13A"/>
@@ -10746,7 +13621,7 @@
       </w:pPr>
     </w:lvl>
   </w:abstractNum>
-  <w:abstractNum w:abstractNumId="5" w15:restartNumberingAfterBreak="0">
+  <w:abstractNum w:abstractNumId="6" w15:restartNumberingAfterBreak="0">
     <w:nsid w:val="1B71693B"/>
     <w:multiLevelType w:val="multilevel"/>
     <w:tmpl w:val="B1187608"/>
@@ -10859,7 +13734,120 @@
       </w:pPr>
     </w:lvl>
   </w:abstractNum>
-  <w:abstractNum w:abstractNumId="6" w15:restartNumberingAfterBreak="0">
+  <w:abstractNum w:abstractNumId="7" w15:restartNumberingAfterBreak="0">
+    <w:nsid w:val="25D924D9"/>
+    <w:multiLevelType w:val="multilevel"/>
+    <w:tmpl w:val="9F2A87DC"/>
+    <w:lvl w:ilvl="0">
+      <w:start w:val="4"/>
+      <w:numFmt w:val="decimal"/>
+      <w:lvlText w:val="%1."/>
+      <w:lvlJc w:val="left"/>
+      <w:pPr>
+        <w:tabs>
+          <w:tab w:val="num" w:pos="720"/>
+        </w:tabs>
+        <w:ind w:left="720" w:hanging="360"/>
+      </w:pPr>
+    </w:lvl>
+    <w:lvl w:ilvl="1" w:tentative="1">
+      <w:start w:val="1"/>
+      <w:numFmt w:val="decimal"/>
+      <w:lvlText w:val="%2."/>
+      <w:lvlJc w:val="left"/>
+      <w:pPr>
+        <w:tabs>
+          <w:tab w:val="num" w:pos="1440"/>
+        </w:tabs>
+        <w:ind w:left="1440" w:hanging="360"/>
+      </w:pPr>
+    </w:lvl>
+    <w:lvl w:ilvl="2" w:tentative="1">
+      <w:start w:val="1"/>
+      <w:numFmt w:val="decimal"/>
+      <w:lvlText w:val="%3."/>
+      <w:lvlJc w:val="left"/>
+      <w:pPr>
+        <w:tabs>
+          <w:tab w:val="num" w:pos="2160"/>
+        </w:tabs>
+        <w:ind w:left="2160" w:hanging="360"/>
+      </w:pPr>
+    </w:lvl>
+    <w:lvl w:ilvl="3" w:tentative="1">
+      <w:start w:val="1"/>
+      <w:numFmt w:val="decimal"/>
+      <w:lvlText w:val="%4."/>
+      <w:lvlJc w:val="left"/>
+      <w:pPr>
+        <w:tabs>
+          <w:tab w:val="num" w:pos="2880"/>
+        </w:tabs>
+        <w:ind w:left="2880" w:hanging="360"/>
+      </w:pPr>
+    </w:lvl>
+    <w:lvl w:ilvl="4" w:tentative="1">
+      <w:start w:val="1"/>
+      <w:numFmt w:val="decimal"/>
+      <w:lvlText w:val="%5."/>
+      <w:lvlJc w:val="left"/>
+      <w:pPr>
+        <w:tabs>
+          <w:tab w:val="num" w:pos="3600"/>
+        </w:tabs>
+        <w:ind w:left="3600" w:hanging="360"/>
+      </w:pPr>
+    </w:lvl>
+    <w:lvl w:ilvl="5" w:tentative="1">
+      <w:start w:val="1"/>
+      <w:numFmt w:val="decimal"/>
+      <w:lvlText w:val="%6."/>
+      <w:lvlJc w:val="left"/>
+      <w:pPr>
+        <w:tabs>
+          <w:tab w:val="num" w:pos="4320"/>
+        </w:tabs>
+        <w:ind w:left="4320" w:hanging="360"/>
+      </w:pPr>
+    </w:lvl>
+    <w:lvl w:ilvl="6" w:tentative="1">
+      <w:start w:val="1"/>
+      <w:numFmt w:val="decimal"/>
+      <w:lvlText w:val="%7."/>
+      <w:lvlJc w:val="left"/>
+      <w:pPr>
+        <w:tabs>
+          <w:tab w:val="num" w:pos="5040"/>
+        </w:tabs>
+        <w:ind w:left="5040" w:hanging="360"/>
+      </w:pPr>
+    </w:lvl>
+    <w:lvl w:ilvl="7" w:tentative="1">
+      <w:start w:val="1"/>
+      <w:numFmt w:val="decimal"/>
+      <w:lvlText w:val="%8."/>
+      <w:lvlJc w:val="left"/>
+      <w:pPr>
+        <w:tabs>
+          <w:tab w:val="num" w:pos="5760"/>
+        </w:tabs>
+        <w:ind w:left="5760" w:hanging="360"/>
+      </w:pPr>
+    </w:lvl>
+    <w:lvl w:ilvl="8" w:tentative="1">
+      <w:start w:val="1"/>
+      <w:numFmt w:val="decimal"/>
+      <w:lvlText w:val="%9."/>
+      <w:lvlJc w:val="left"/>
+      <w:pPr>
+        <w:tabs>
+          <w:tab w:val="num" w:pos="6480"/>
+        </w:tabs>
+        <w:ind w:left="6480" w:hanging="360"/>
+      </w:pPr>
+    </w:lvl>
+  </w:abstractNum>
+  <w:abstractNum w:abstractNumId="8" w15:restartNumberingAfterBreak="0">
     <w:nsid w:val="53EF2F81"/>
     <w:multiLevelType w:val="multilevel"/>
     <w:tmpl w:val="2B9C7E22"/>
@@ -10972,7 +13960,7 @@
       </w:pPr>
     </w:lvl>
   </w:abstractNum>
-  <w:abstractNum w:abstractNumId="7" w15:restartNumberingAfterBreak="0">
+  <w:abstractNum w:abstractNumId="9" w15:restartNumberingAfterBreak="0">
     <w:nsid w:val="5A372940"/>
     <w:multiLevelType w:val="multilevel"/>
     <w:tmpl w:val="7A8244F4"/>
@@ -11085,7 +14073,7 @@
       </w:pPr>
     </w:lvl>
   </w:abstractNum>
-  <w:abstractNum w:abstractNumId="8" w15:restartNumberingAfterBreak="0">
+  <w:abstractNum w:abstractNumId="10" w15:restartNumberingAfterBreak="0">
     <w:nsid w:val="5C835856"/>
     <w:multiLevelType w:val="multilevel"/>
     <w:tmpl w:val="64882F8A"/>
@@ -11198,7 +14186,7 @@
       </w:pPr>
     </w:lvl>
   </w:abstractNum>
-  <w:abstractNum w:abstractNumId="9" w15:restartNumberingAfterBreak="0">
+  <w:abstractNum w:abstractNumId="11" w15:restartNumberingAfterBreak="0">
     <w:nsid w:val="5FF61AD0"/>
     <w:multiLevelType w:val="multilevel"/>
     <w:tmpl w:val="9A4E411A"/>
@@ -11311,7 +14299,7 @@
       </w:pPr>
     </w:lvl>
   </w:abstractNum>
-  <w:abstractNum w:abstractNumId="10" w15:restartNumberingAfterBreak="0">
+  <w:abstractNum w:abstractNumId="12" w15:restartNumberingAfterBreak="0">
     <w:nsid w:val="709D0242"/>
     <w:multiLevelType w:val="multilevel"/>
     <w:tmpl w:val="9F2A87DC"/>
@@ -11424,7 +14412,7 @@
       </w:pPr>
     </w:lvl>
   </w:abstractNum>
-  <w:abstractNum w:abstractNumId="11" w15:restartNumberingAfterBreak="0">
+  <w:abstractNum w:abstractNumId="13" w15:restartNumberingAfterBreak="0">
     <w:nsid w:val="778E5C45"/>
     <w:multiLevelType w:val="multilevel"/>
     <w:tmpl w:val="FE9AE73A"/>
@@ -11544,34 +14532,40 @@
     <w:abstractNumId w:val="2"/>
   </w:num>
   <w:num w:numId="3">
-    <w:abstractNumId w:val="9"/>
+    <w:abstractNumId w:val="11"/>
   </w:num>
   <w:num w:numId="4">
-    <w:abstractNumId w:val="10"/>
+    <w:abstractNumId w:val="12"/>
   </w:num>
   <w:num w:numId="5">
-    <w:abstractNumId w:val="3"/>
+    <w:abstractNumId w:val="4"/>
   </w:num>
   <w:num w:numId="6">
     <w:abstractNumId w:val="1"/>
   </w:num>
   <w:num w:numId="7">
+    <w:abstractNumId w:val="6"/>
+  </w:num>
+  <w:num w:numId="8">
+    <w:abstractNumId w:val="10"/>
+  </w:num>
+  <w:num w:numId="9">
+    <w:abstractNumId w:val="9"/>
+  </w:num>
+  <w:num w:numId="10">
     <w:abstractNumId w:val="5"/>
   </w:num>
-  <w:num w:numId="8">
+  <w:num w:numId="11">
+    <w:abstractNumId w:val="13"/>
+  </w:num>
+  <w:num w:numId="12">
     <w:abstractNumId w:val="8"/>
   </w:num>
-  <w:num w:numId="9">
+  <w:num w:numId="13">
     <w:abstractNumId w:val="7"/>
   </w:num>
-  <w:num w:numId="10">
-    <w:abstractNumId w:val="4"/>
-  </w:num>
-  <w:num w:numId="11">
-    <w:abstractNumId w:val="11"/>
-  </w:num>
-  <w:num w:numId="12">
-    <w:abstractNumId w:val="6"/>
+  <w:num w:numId="14">
+    <w:abstractNumId w:val="3"/>
   </w:num>
 </w:numbering>
 </file>
@@ -11977,6 +14971,7 @@
   <w:style w:type="character" w:default="1" w:styleId="DefaultParagraphFont">
     <w:name w:val="Default Paragraph Font"/>
     <w:uiPriority w:val="1"/>
+    <w:semiHidden/>
     <w:unhideWhenUsed/>
   </w:style>
   <w:style w:type="table" w:default="1" w:styleId="TableNormal">
@@ -12042,6 +15037,17 @@
     <w:rPr>
       <w:color w:val="808080"/>
     </w:rPr>
+  </w:style>
+  <w:style w:type="paragraph" w:styleId="ListParagraph">
+    <w:name w:val="List Paragraph"/>
+    <w:basedOn w:val="Normal"/>
+    <w:uiPriority w:val="34"/>
+    <w:qFormat/>
+    <w:rsid w:val="00C41A47"/>
+    <w:pPr>
+      <w:ind w:left="720"/>
+      <w:contextualSpacing/>
+    </w:pPr>
   </w:style>
 </w:styles>
 </file>
@@ -12346,7 +15352,7 @@
 </file>
 
 <file path=customXml/itemProps1.xml><?xml version="1.0" encoding="utf-8"?>
-<ds:datastoreItem xmlns:ds="http://schemas.openxmlformats.org/officeDocument/2006/customXml" ds:itemID="{EA45885F-5CAA-4C52-91D4-2DED7A78754C}">
+<ds:datastoreItem xmlns:ds="http://schemas.openxmlformats.org/officeDocument/2006/customXml" ds:itemID="{3222D7D9-074F-4815-94E9-4ACC706048CD}">
   <ds:schemaRefs>
     <ds:schemaRef ds:uri="http://schemas.openxmlformats.org/officeDocument/2006/bibliography"/>
   </ds:schemaRefs>

</xml_diff>